<commit_message>
aggiunto test nel file test.py. Sono stati testati il modulo per la creazione di una prenotazione e la vista campi_polisportive.html.    infine finito dcoumento word
</commit_message>
<xml_diff>
--- a/Documentazione.docx
+++ b/Documentazione.docx
@@ -189,7 +189,7 @@
                     <pic:cNvPicPr/>
                   </pic:nvPicPr>
                   <pic:blipFill>
-                    <a:blip r:embed="rId6">
+                    <a:blip r:embed="rId8">
                       <a:extLst>
                         <a:ext uri="{28A0092B-C50C-407E-A947-70E740481C1C}">
                           <a14:useLocalDpi xmlns:a14="http://schemas.microsoft.com/office/drawing/2010/main" val="0"/>
@@ -481,7 +481,7 @@
           <w:r>
             <w:fldChar w:fldCharType="separate"/>
           </w:r>
-          <w:hyperlink w:anchor="_Toc200834159" w:history="1">
+          <w:hyperlink w:anchor="_Toc200898299" w:history="1">
             <w:r>
               <w:rPr>
                 <w:rStyle w:val="Collegamentoipertestuale"/>
@@ -510,7 +510,7 @@
                 <w:noProof/>
                 <w:webHidden/>
               </w:rPr>
-              <w:instrText xml:space="preserve"> PAGEREF _Toc200834159 \h </w:instrText>
+              <w:instrText xml:space="preserve"> PAGEREF _Toc200898299 \h </w:instrText>
             </w:r>
             <w:r>
               <w:rPr>
@@ -553,7 +553,7 @@
               <w:lang w:eastAsia="it-IT"/>
             </w:rPr>
           </w:pPr>
-          <w:hyperlink w:anchor="_Toc200834160" w:history="1">
+          <w:hyperlink w:anchor="_Toc200898300" w:history="1">
             <w:r>
               <w:rPr>
                 <w:rStyle w:val="Collegamentoipertestuale"/>
@@ -582,7 +582,7 @@
                 <w:noProof/>
                 <w:webHidden/>
               </w:rPr>
-              <w:instrText xml:space="preserve"> PAGEREF _Toc200834160 \h </w:instrText>
+              <w:instrText xml:space="preserve"> PAGEREF _Toc200898300 \h </w:instrText>
             </w:r>
             <w:r>
               <w:rPr>
@@ -625,7 +625,7 @@
               <w:lang w:eastAsia="it-IT"/>
             </w:rPr>
           </w:pPr>
-          <w:hyperlink w:anchor="_Toc200834161" w:history="1">
+          <w:hyperlink w:anchor="_Toc200898301" w:history="1">
             <w:r>
               <w:rPr>
                 <w:rStyle w:val="Collegamentoipertestuale"/>
@@ -654,7 +654,7 @@
                 <w:noProof/>
                 <w:webHidden/>
               </w:rPr>
-              <w:instrText xml:space="preserve"> PAGEREF _Toc200834161 \h </w:instrText>
+              <w:instrText xml:space="preserve"> PAGEREF _Toc200898301 \h </w:instrText>
             </w:r>
             <w:r>
               <w:rPr>
@@ -697,7 +697,7 @@
               <w:lang w:eastAsia="it-IT"/>
             </w:rPr>
           </w:pPr>
-          <w:hyperlink w:anchor="_Toc200834162" w:history="1">
+          <w:hyperlink w:anchor="_Toc200898302" w:history="1">
             <w:r>
               <w:rPr>
                 <w:rStyle w:val="Collegamentoipertestuale"/>
@@ -726,7 +726,7 @@
                 <w:noProof/>
                 <w:webHidden/>
               </w:rPr>
-              <w:instrText xml:space="preserve"> PAGEREF _Toc200834162 \h </w:instrText>
+              <w:instrText xml:space="preserve"> PAGEREF _Toc200898302 \h </w:instrText>
             </w:r>
             <w:r>
               <w:rPr>
@@ -769,7 +769,7 @@
               <w:lang w:eastAsia="it-IT"/>
             </w:rPr>
           </w:pPr>
-          <w:hyperlink w:anchor="_Toc200834163" w:history="1">
+          <w:hyperlink w:anchor="_Toc200898303" w:history="1">
             <w:r>
               <w:rPr>
                 <w:rStyle w:val="Collegamentoipertestuale"/>
@@ -777,7 +777,7 @@
                 <w:bCs/>
                 <w:noProof/>
               </w:rPr>
-              <w:t>Analisi dei requisiti 2</w:t>
+              <w:t>2 Analisi dei requisiti</w:t>
             </w:r>
             <w:r>
               <w:rPr>
@@ -798,7 +798,7 @@
                 <w:noProof/>
                 <w:webHidden/>
               </w:rPr>
-              <w:instrText xml:space="preserve"> PAGEREF _Toc200834163 \h </w:instrText>
+              <w:instrText xml:space="preserve"> PAGEREF _Toc200898303 \h </w:instrText>
             </w:r>
             <w:r>
               <w:rPr>
@@ -841,7 +841,7 @@
               <w:lang w:eastAsia="it-IT"/>
             </w:rPr>
           </w:pPr>
-          <w:hyperlink w:anchor="_Toc200834164" w:history="1">
+          <w:hyperlink w:anchor="_Toc200898304" w:history="1">
             <w:r>
               <w:rPr>
                 <w:rStyle w:val="Collegamentoipertestuale"/>
@@ -870,7 +870,7 @@
                 <w:noProof/>
                 <w:webHidden/>
               </w:rPr>
-              <w:instrText xml:space="preserve"> PAGEREF _Toc200834164 \h </w:instrText>
+              <w:instrText xml:space="preserve"> PAGEREF _Toc200898304 \h </w:instrText>
             </w:r>
             <w:r>
               <w:rPr>
@@ -913,7 +913,7 @@
               <w:lang w:eastAsia="it-IT"/>
             </w:rPr>
           </w:pPr>
-          <w:hyperlink w:anchor="_Toc200834165" w:history="1">
+          <w:hyperlink w:anchor="_Toc200898305" w:history="1">
             <w:r>
               <w:rPr>
                 <w:rStyle w:val="Collegamentoipertestuale"/>
@@ -942,7 +942,7 @@
                 <w:noProof/>
                 <w:webHidden/>
               </w:rPr>
-              <w:instrText xml:space="preserve"> PAGEREF _Toc200834165 \h </w:instrText>
+              <w:instrText xml:space="preserve"> PAGEREF _Toc200898305 \h </w:instrText>
             </w:r>
             <w:r>
               <w:rPr>
@@ -985,7 +985,7 @@
               <w:lang w:eastAsia="it-IT"/>
             </w:rPr>
           </w:pPr>
-          <w:hyperlink w:anchor="_Toc200834166" w:history="1">
+          <w:hyperlink w:anchor="_Toc200898306" w:history="1">
             <w:r>
               <w:rPr>
                 <w:rStyle w:val="Collegamentoipertestuale"/>
@@ -1014,7 +1014,7 @@
                 <w:noProof/>
                 <w:webHidden/>
               </w:rPr>
-              <w:instrText xml:space="preserve"> PAGEREF _Toc200834166 \h </w:instrText>
+              <w:instrText xml:space="preserve"> PAGEREF _Toc200898306 \h </w:instrText>
             </w:r>
             <w:r>
               <w:rPr>
@@ -1057,7 +1057,7 @@
               <w:lang w:eastAsia="it-IT"/>
             </w:rPr>
           </w:pPr>
-          <w:hyperlink w:anchor="_Toc200834167" w:history="1">
+          <w:hyperlink w:anchor="_Toc200898307" w:history="1">
             <w:r>
               <w:rPr>
                 <w:rStyle w:val="Collegamentoipertestuale"/>
@@ -1086,7 +1086,7 @@
                 <w:noProof/>
                 <w:webHidden/>
               </w:rPr>
-              <w:instrText xml:space="preserve"> PAGEREF _Toc200834167 \h </w:instrText>
+              <w:instrText xml:space="preserve"> PAGEREF _Toc200898307 \h </w:instrText>
             </w:r>
             <w:r>
               <w:rPr>
@@ -1129,7 +1129,7 @@
               <w:lang w:eastAsia="it-IT"/>
             </w:rPr>
           </w:pPr>
-          <w:hyperlink w:anchor="_Toc200834168" w:history="1">
+          <w:hyperlink w:anchor="_Toc200898308" w:history="1">
             <w:r>
               <w:rPr>
                 <w:rStyle w:val="Collegamentoipertestuale"/>
@@ -1158,7 +1158,7 @@
                 <w:noProof/>
                 <w:webHidden/>
               </w:rPr>
-              <w:instrText xml:space="preserve"> PAGEREF _Toc200834168 \h </w:instrText>
+              <w:instrText xml:space="preserve"> PAGEREF _Toc200898308 \h </w:instrText>
             </w:r>
             <w:r>
               <w:rPr>
@@ -1201,7 +1201,7 @@
               <w:lang w:eastAsia="it-IT"/>
             </w:rPr>
           </w:pPr>
-          <w:hyperlink w:anchor="_Toc200834169" w:history="1">
+          <w:hyperlink w:anchor="_Toc200898309" w:history="1">
             <w:r>
               <w:rPr>
                 <w:rStyle w:val="Collegamentoipertestuale"/>
@@ -1230,7 +1230,7 @@
                 <w:noProof/>
                 <w:webHidden/>
               </w:rPr>
-              <w:instrText xml:space="preserve"> PAGEREF _Toc200834169 \h </w:instrText>
+              <w:instrText xml:space="preserve"> PAGEREF _Toc200898309 \h </w:instrText>
             </w:r>
             <w:r>
               <w:rPr>
@@ -1273,7 +1273,7 @@
               <w:lang w:eastAsia="it-IT"/>
             </w:rPr>
           </w:pPr>
-          <w:hyperlink w:anchor="_Toc200834170" w:history="1">
+          <w:hyperlink w:anchor="_Toc200898310" w:history="1">
             <w:r>
               <w:rPr>
                 <w:rStyle w:val="Collegamentoipertestuale"/>
@@ -1302,7 +1302,7 @@
                 <w:noProof/>
                 <w:webHidden/>
               </w:rPr>
-              <w:instrText xml:space="preserve"> PAGEREF _Toc200834170 \h </w:instrText>
+              <w:instrText xml:space="preserve"> PAGEREF _Toc200898310 \h </w:instrText>
             </w:r>
             <w:r>
               <w:rPr>
@@ -1345,7 +1345,7 @@
               <w:lang w:eastAsia="it-IT"/>
             </w:rPr>
           </w:pPr>
-          <w:hyperlink w:anchor="_Toc200834171" w:history="1">
+          <w:hyperlink w:anchor="_Toc200898311" w:history="1">
             <w:r>
               <w:rPr>
                 <w:rStyle w:val="Collegamentoipertestuale"/>
@@ -1374,7 +1374,7 @@
                 <w:noProof/>
                 <w:webHidden/>
               </w:rPr>
-              <w:instrText xml:space="preserve"> PAGEREF _Toc200834171 \h </w:instrText>
+              <w:instrText xml:space="preserve"> PAGEREF _Toc200898311 \h </w:instrText>
             </w:r>
             <w:r>
               <w:rPr>
@@ -1417,7 +1417,7 @@
               <w:lang w:eastAsia="it-IT"/>
             </w:rPr>
           </w:pPr>
-          <w:hyperlink w:anchor="_Toc200834172" w:history="1">
+          <w:hyperlink w:anchor="_Toc200898312" w:history="1">
             <w:r>
               <w:rPr>
                 <w:rStyle w:val="Collegamentoipertestuale"/>
@@ -1446,7 +1446,7 @@
                 <w:noProof/>
                 <w:webHidden/>
               </w:rPr>
-              <w:instrText xml:space="preserve"> PAGEREF _Toc200834172 \h </w:instrText>
+              <w:instrText xml:space="preserve"> PAGEREF _Toc200898312 \h </w:instrText>
             </w:r>
             <w:r>
               <w:rPr>
@@ -1489,7 +1489,7 @@
               <w:lang w:eastAsia="it-IT"/>
             </w:rPr>
           </w:pPr>
-          <w:hyperlink w:anchor="_Toc200834173" w:history="1">
+          <w:hyperlink w:anchor="_Toc200898313" w:history="1">
             <w:r>
               <w:rPr>
                 <w:rStyle w:val="Collegamentoipertestuale"/>
@@ -1518,7 +1518,7 @@
                 <w:noProof/>
                 <w:webHidden/>
               </w:rPr>
-              <w:instrText xml:space="preserve"> PAGEREF _Toc200834173 \h </w:instrText>
+              <w:instrText xml:space="preserve"> PAGEREF _Toc200898313 \h </w:instrText>
             </w:r>
             <w:r>
               <w:rPr>
@@ -1539,6 +1539,589 @@
                 <w:webHidden/>
               </w:rPr>
               <w:t>5</w:t>
+            </w:r>
+            <w:r>
+              <w:rPr>
+                <w:noProof/>
+                <w:webHidden/>
+              </w:rPr>
+              <w:fldChar w:fldCharType="end"/>
+            </w:r>
+          </w:hyperlink>
+        </w:p>
+        <w:p>
+          <w:pPr>
+            <w:pStyle w:val="Sommario1"/>
+            <w:tabs>
+              <w:tab w:val="right" w:leader="dot" w:pos="10456"/>
+            </w:tabs>
+            <w:rPr>
+              <w:rFonts w:eastAsiaTheme="minorEastAsia"/>
+              <w:noProof/>
+              <w:lang w:eastAsia="it-IT"/>
+            </w:rPr>
+          </w:pPr>
+          <w:hyperlink w:anchor="_Toc200898314" w:history="1">
+            <w:r>
+              <w:rPr>
+                <w:rStyle w:val="Collegamentoipertestuale"/>
+                <w:b/>
+                <w:bCs/>
+                <w:noProof/>
+              </w:rPr>
+              <w:t>5 Gestione e memorizzazione dati</w:t>
+            </w:r>
+            <w:r>
+              <w:rPr>
+                <w:rStyle w:val="Collegamentoipertestuale"/>
+                <w:noProof/>
+              </w:rPr>
+              <w:t>:</w:t>
+            </w:r>
+            <w:r>
+              <w:rPr>
+                <w:noProof/>
+                <w:webHidden/>
+              </w:rPr>
+              <w:tab/>
+            </w:r>
+            <w:r>
+              <w:rPr>
+                <w:noProof/>
+                <w:webHidden/>
+              </w:rPr>
+              <w:fldChar w:fldCharType="begin"/>
+            </w:r>
+            <w:r>
+              <w:rPr>
+                <w:noProof/>
+                <w:webHidden/>
+              </w:rPr>
+              <w:instrText xml:space="preserve"> PAGEREF _Toc200898314 \h </w:instrText>
+            </w:r>
+            <w:r>
+              <w:rPr>
+                <w:noProof/>
+                <w:webHidden/>
+              </w:rPr>
+            </w:r>
+            <w:r>
+              <w:rPr>
+                <w:noProof/>
+                <w:webHidden/>
+              </w:rPr>
+              <w:fldChar w:fldCharType="separate"/>
+            </w:r>
+            <w:r>
+              <w:rPr>
+                <w:noProof/>
+                <w:webHidden/>
+              </w:rPr>
+              <w:t>10</w:t>
+            </w:r>
+            <w:r>
+              <w:rPr>
+                <w:noProof/>
+                <w:webHidden/>
+              </w:rPr>
+              <w:fldChar w:fldCharType="end"/>
+            </w:r>
+          </w:hyperlink>
+        </w:p>
+        <w:p>
+          <w:pPr>
+            <w:pStyle w:val="Sommario2"/>
+            <w:tabs>
+              <w:tab w:val="right" w:leader="dot" w:pos="10456"/>
+            </w:tabs>
+            <w:rPr>
+              <w:rFonts w:eastAsiaTheme="minorEastAsia"/>
+              <w:noProof/>
+              <w:lang w:eastAsia="it-IT"/>
+            </w:rPr>
+          </w:pPr>
+          <w:hyperlink w:anchor="_Toc200898315" w:history="1">
+            <w:r>
+              <w:rPr>
+                <w:rStyle w:val="Collegamentoipertestuale"/>
+                <w:b/>
+                <w:bCs/>
+                <w:noProof/>
+              </w:rPr>
+              <w:t>5.1 Struttura file models.py</w:t>
+            </w:r>
+            <w:r>
+              <w:rPr>
+                <w:noProof/>
+                <w:webHidden/>
+              </w:rPr>
+              <w:tab/>
+            </w:r>
+            <w:r>
+              <w:rPr>
+                <w:noProof/>
+                <w:webHidden/>
+              </w:rPr>
+              <w:fldChar w:fldCharType="begin"/>
+            </w:r>
+            <w:r>
+              <w:rPr>
+                <w:noProof/>
+                <w:webHidden/>
+              </w:rPr>
+              <w:instrText xml:space="preserve"> PAGEREF _Toc200898315 \h </w:instrText>
+            </w:r>
+            <w:r>
+              <w:rPr>
+                <w:noProof/>
+                <w:webHidden/>
+              </w:rPr>
+            </w:r>
+            <w:r>
+              <w:rPr>
+                <w:noProof/>
+                <w:webHidden/>
+              </w:rPr>
+              <w:fldChar w:fldCharType="separate"/>
+            </w:r>
+            <w:r>
+              <w:rPr>
+                <w:noProof/>
+                <w:webHidden/>
+              </w:rPr>
+              <w:t>10</w:t>
+            </w:r>
+            <w:r>
+              <w:rPr>
+                <w:noProof/>
+                <w:webHidden/>
+              </w:rPr>
+              <w:fldChar w:fldCharType="end"/>
+            </w:r>
+          </w:hyperlink>
+        </w:p>
+        <w:p>
+          <w:pPr>
+            <w:pStyle w:val="Sommario2"/>
+            <w:tabs>
+              <w:tab w:val="right" w:leader="dot" w:pos="10456"/>
+            </w:tabs>
+            <w:rPr>
+              <w:rFonts w:eastAsiaTheme="minorEastAsia"/>
+              <w:noProof/>
+              <w:lang w:eastAsia="it-IT"/>
+            </w:rPr>
+          </w:pPr>
+          <w:hyperlink w:anchor="_Toc200898316" w:history="1">
+            <w:r>
+              <w:rPr>
+                <w:rStyle w:val="Collegamentoipertestuale"/>
+                <w:b/>
+                <w:bCs/>
+                <w:noProof/>
+              </w:rPr>
+              <w:t>5.2 Popolazione Database</w:t>
+            </w:r>
+            <w:r>
+              <w:rPr>
+                <w:noProof/>
+                <w:webHidden/>
+              </w:rPr>
+              <w:tab/>
+            </w:r>
+            <w:r>
+              <w:rPr>
+                <w:noProof/>
+                <w:webHidden/>
+              </w:rPr>
+              <w:fldChar w:fldCharType="begin"/>
+            </w:r>
+            <w:r>
+              <w:rPr>
+                <w:noProof/>
+                <w:webHidden/>
+              </w:rPr>
+              <w:instrText xml:space="preserve"> PAGEREF _Toc200898316 \h </w:instrText>
+            </w:r>
+            <w:r>
+              <w:rPr>
+                <w:noProof/>
+                <w:webHidden/>
+              </w:rPr>
+            </w:r>
+            <w:r>
+              <w:rPr>
+                <w:noProof/>
+                <w:webHidden/>
+              </w:rPr>
+              <w:fldChar w:fldCharType="separate"/>
+            </w:r>
+            <w:r>
+              <w:rPr>
+                <w:noProof/>
+                <w:webHidden/>
+              </w:rPr>
+              <w:t>10</w:t>
+            </w:r>
+            <w:r>
+              <w:rPr>
+                <w:noProof/>
+                <w:webHidden/>
+              </w:rPr>
+              <w:fldChar w:fldCharType="end"/>
+            </w:r>
+          </w:hyperlink>
+        </w:p>
+        <w:p>
+          <w:pPr>
+            <w:pStyle w:val="Sommario2"/>
+            <w:tabs>
+              <w:tab w:val="right" w:leader="dot" w:pos="10456"/>
+            </w:tabs>
+            <w:rPr>
+              <w:rFonts w:eastAsiaTheme="minorEastAsia"/>
+              <w:noProof/>
+              <w:lang w:eastAsia="it-IT"/>
+            </w:rPr>
+          </w:pPr>
+          <w:hyperlink w:anchor="_Toc200898317" w:history="1">
+            <w:r>
+              <w:rPr>
+                <w:rStyle w:val="Collegamentoipertestuale"/>
+                <w:b/>
+                <w:bCs/>
+                <w:noProof/>
+              </w:rPr>
+              <w:t>5.3 Comandi utili per popolamento ed eliminazione dati nel database</w:t>
+            </w:r>
+            <w:r>
+              <w:rPr>
+                <w:noProof/>
+                <w:webHidden/>
+              </w:rPr>
+              <w:tab/>
+            </w:r>
+            <w:r>
+              <w:rPr>
+                <w:noProof/>
+                <w:webHidden/>
+              </w:rPr>
+              <w:fldChar w:fldCharType="begin"/>
+            </w:r>
+            <w:r>
+              <w:rPr>
+                <w:noProof/>
+                <w:webHidden/>
+              </w:rPr>
+              <w:instrText xml:space="preserve"> PAGEREF _Toc200898317 \h </w:instrText>
+            </w:r>
+            <w:r>
+              <w:rPr>
+                <w:noProof/>
+                <w:webHidden/>
+              </w:rPr>
+            </w:r>
+            <w:r>
+              <w:rPr>
+                <w:noProof/>
+                <w:webHidden/>
+              </w:rPr>
+              <w:fldChar w:fldCharType="separate"/>
+            </w:r>
+            <w:r>
+              <w:rPr>
+                <w:noProof/>
+                <w:webHidden/>
+              </w:rPr>
+              <w:t>12</w:t>
+            </w:r>
+            <w:r>
+              <w:rPr>
+                <w:noProof/>
+                <w:webHidden/>
+              </w:rPr>
+              <w:fldChar w:fldCharType="end"/>
+            </w:r>
+          </w:hyperlink>
+        </w:p>
+        <w:p>
+          <w:pPr>
+            <w:pStyle w:val="Sommario1"/>
+            <w:tabs>
+              <w:tab w:val="right" w:leader="dot" w:pos="10456"/>
+            </w:tabs>
+            <w:rPr>
+              <w:rFonts w:eastAsiaTheme="minorEastAsia"/>
+              <w:noProof/>
+              <w:lang w:eastAsia="it-IT"/>
+            </w:rPr>
+          </w:pPr>
+          <w:hyperlink w:anchor="_Toc200898318" w:history="1">
+            <w:r>
+              <w:rPr>
+                <w:rStyle w:val="Collegamentoipertestuale"/>
+                <w:b/>
+                <w:bCs/>
+                <w:noProof/>
+              </w:rPr>
+              <w:t>6. Test</w:t>
+            </w:r>
+            <w:r>
+              <w:rPr>
+                <w:noProof/>
+                <w:webHidden/>
+              </w:rPr>
+              <w:tab/>
+            </w:r>
+            <w:r>
+              <w:rPr>
+                <w:noProof/>
+                <w:webHidden/>
+              </w:rPr>
+              <w:fldChar w:fldCharType="begin"/>
+            </w:r>
+            <w:r>
+              <w:rPr>
+                <w:noProof/>
+                <w:webHidden/>
+              </w:rPr>
+              <w:instrText xml:space="preserve"> PAGEREF _Toc200898318 \h </w:instrText>
+            </w:r>
+            <w:r>
+              <w:rPr>
+                <w:noProof/>
+                <w:webHidden/>
+              </w:rPr>
+            </w:r>
+            <w:r>
+              <w:rPr>
+                <w:noProof/>
+                <w:webHidden/>
+              </w:rPr>
+              <w:fldChar w:fldCharType="separate"/>
+            </w:r>
+            <w:r>
+              <w:rPr>
+                <w:noProof/>
+                <w:webHidden/>
+              </w:rPr>
+              <w:t>12</w:t>
+            </w:r>
+            <w:r>
+              <w:rPr>
+                <w:noProof/>
+                <w:webHidden/>
+              </w:rPr>
+              <w:fldChar w:fldCharType="end"/>
+            </w:r>
+          </w:hyperlink>
+        </w:p>
+        <w:p>
+          <w:pPr>
+            <w:pStyle w:val="Sommario2"/>
+            <w:tabs>
+              <w:tab w:val="right" w:leader="dot" w:pos="10456"/>
+            </w:tabs>
+            <w:rPr>
+              <w:rFonts w:eastAsiaTheme="minorEastAsia"/>
+              <w:noProof/>
+              <w:lang w:eastAsia="it-IT"/>
+            </w:rPr>
+          </w:pPr>
+          <w:hyperlink w:anchor="_Toc200898319" w:history="1">
+            <w:r>
+              <w:rPr>
+                <w:rStyle w:val="Collegamentoipertestuale"/>
+                <w:b/>
+                <w:bCs/>
+                <w:noProof/>
+              </w:rPr>
+              <w:t>6.1 Spiegazione test scelti</w:t>
+            </w:r>
+            <w:r>
+              <w:rPr>
+                <w:noProof/>
+                <w:webHidden/>
+              </w:rPr>
+              <w:tab/>
+            </w:r>
+            <w:r>
+              <w:rPr>
+                <w:noProof/>
+                <w:webHidden/>
+              </w:rPr>
+              <w:fldChar w:fldCharType="begin"/>
+            </w:r>
+            <w:r>
+              <w:rPr>
+                <w:noProof/>
+                <w:webHidden/>
+              </w:rPr>
+              <w:instrText xml:space="preserve"> PAGEREF _Toc200898319 \h </w:instrText>
+            </w:r>
+            <w:r>
+              <w:rPr>
+                <w:noProof/>
+                <w:webHidden/>
+              </w:rPr>
+            </w:r>
+            <w:r>
+              <w:rPr>
+                <w:noProof/>
+                <w:webHidden/>
+              </w:rPr>
+              <w:fldChar w:fldCharType="separate"/>
+            </w:r>
+            <w:r>
+              <w:rPr>
+                <w:noProof/>
+                <w:webHidden/>
+              </w:rPr>
+              <w:t>12</w:t>
+            </w:r>
+            <w:r>
+              <w:rPr>
+                <w:noProof/>
+                <w:webHidden/>
+              </w:rPr>
+              <w:fldChar w:fldCharType="end"/>
+            </w:r>
+          </w:hyperlink>
+        </w:p>
+        <w:p>
+          <w:pPr>
+            <w:pStyle w:val="Sommario2"/>
+            <w:tabs>
+              <w:tab w:val="right" w:leader="dot" w:pos="10456"/>
+            </w:tabs>
+            <w:rPr>
+              <w:rFonts w:eastAsiaTheme="minorEastAsia"/>
+              <w:noProof/>
+              <w:lang w:eastAsia="it-IT"/>
+            </w:rPr>
+          </w:pPr>
+          <w:hyperlink w:anchor="_Toc200898320" w:history="1">
+            <w:r>
+              <w:rPr>
+                <w:rStyle w:val="Collegamentoipertestuale"/>
+                <w:b/>
+                <w:bCs/>
+                <w:noProof/>
+              </w:rPr>
+              <w:t>6.2 Implementazione</w:t>
+            </w:r>
+            <w:r>
+              <w:rPr>
+                <w:noProof/>
+                <w:webHidden/>
+              </w:rPr>
+              <w:tab/>
+            </w:r>
+            <w:r>
+              <w:rPr>
+                <w:noProof/>
+                <w:webHidden/>
+              </w:rPr>
+              <w:fldChar w:fldCharType="begin"/>
+            </w:r>
+            <w:r>
+              <w:rPr>
+                <w:noProof/>
+                <w:webHidden/>
+              </w:rPr>
+              <w:instrText xml:space="preserve"> PAGEREF _Toc200898320 \h </w:instrText>
+            </w:r>
+            <w:r>
+              <w:rPr>
+                <w:noProof/>
+                <w:webHidden/>
+              </w:rPr>
+            </w:r>
+            <w:r>
+              <w:rPr>
+                <w:noProof/>
+                <w:webHidden/>
+              </w:rPr>
+              <w:fldChar w:fldCharType="separate"/>
+            </w:r>
+            <w:r>
+              <w:rPr>
+                <w:noProof/>
+                <w:webHidden/>
+              </w:rPr>
+              <w:t>13</w:t>
+            </w:r>
+            <w:r>
+              <w:rPr>
+                <w:noProof/>
+                <w:webHidden/>
+              </w:rPr>
+              <w:fldChar w:fldCharType="end"/>
+            </w:r>
+          </w:hyperlink>
+        </w:p>
+        <w:p>
+          <w:pPr>
+            <w:pStyle w:val="Sommario2"/>
+            <w:tabs>
+              <w:tab w:val="right" w:leader="dot" w:pos="10456"/>
+            </w:tabs>
+            <w:rPr>
+              <w:rFonts w:eastAsiaTheme="minorEastAsia"/>
+              <w:noProof/>
+              <w:lang w:eastAsia="it-IT"/>
+            </w:rPr>
+          </w:pPr>
+          <w:hyperlink w:anchor="_Toc200898321" w:history="1">
+            <w:r>
+              <w:rPr>
+                <w:rStyle w:val="Collegamentoipertestuale"/>
+                <w:b/>
+                <w:bCs/>
+                <w:noProof/>
+              </w:rPr>
+              <w:t>6.3 Risultati</w:t>
+            </w:r>
+            <w:r>
+              <w:rPr>
+                <w:noProof/>
+                <w:webHidden/>
+              </w:rPr>
+              <w:tab/>
+            </w:r>
+            <w:r>
+              <w:rPr>
+                <w:noProof/>
+                <w:webHidden/>
+              </w:rPr>
+              <w:fldChar w:fldCharType="begin"/>
+            </w:r>
+            <w:r>
+              <w:rPr>
+                <w:noProof/>
+                <w:webHidden/>
+              </w:rPr>
+              <w:instrText xml:space="preserve"> PAGEREF _Toc200898321 \h </w:instrText>
+            </w:r>
+            <w:r>
+              <w:rPr>
+                <w:noProof/>
+                <w:webHidden/>
+              </w:rPr>
+            </w:r>
+            <w:r>
+              <w:rPr>
+                <w:noProof/>
+                <w:webHidden/>
+              </w:rPr>
+              <w:fldChar w:fldCharType="separate"/>
+            </w:r>
+            <w:r>
+              <w:rPr>
+                <w:noProof/>
+                <w:webHidden/>
+              </w:rPr>
+              <w:t>13</w:t>
             </w:r>
             <w:r>
               <w:rPr>
@@ -1578,7 +2161,7 @@
       <w:r>
         <w:br w:type="column"/>
       </w:r>
-      <w:bookmarkStart w:id="0" w:name="_Toc200834159"/>
+      <w:bookmarkStart w:id="0" w:name="_Toc200898299"/>
       <w:r>
         <w:rPr>
           <w:b/>
@@ -1611,7 +2194,7 @@
           <w:szCs w:val="22"/>
         </w:rPr>
       </w:pPr>
-      <w:bookmarkStart w:id="1" w:name="_Toc200834160"/>
+      <w:bookmarkStart w:id="1" w:name="_Toc200898300"/>
       <w:r>
         <w:rPr>
           <w:rFonts w:asciiTheme="minorHAnsi" w:eastAsiaTheme="minorHAnsi" w:hAnsiTheme="minorHAnsi" w:cstheme="minorBidi"/>
@@ -1645,8 +2228,13 @@
       </w:r>
       <w:r>
         <w:br/>
-        <w:t>Il progetto è stato sviluppato utilizzando il framework Django, con l’obiettivo di approfondire le competenze su sviluppo web backend</w:t>
-      </w:r>
+        <w:t xml:space="preserve">Il progetto è stato sviluppato utilizzando il framework Django, con l’obiettivo di approfondire le competenze su sviluppo web </w:t>
+      </w:r>
+      <w:proofErr w:type="spellStart"/>
+      <w:r>
+        <w:t>backend</w:t>
+      </w:r>
+      <w:proofErr w:type="spellEnd"/>
       <w:r>
         <w:t>.</w:t>
       </w:r>
@@ -1668,7 +2256,7 @@
           <w:szCs w:val="22"/>
         </w:rPr>
       </w:pPr>
-      <w:bookmarkStart w:id="2" w:name="_Toc200834161"/>
+      <w:bookmarkStart w:id="2" w:name="_Toc200898301"/>
       <w:r>
         <w:rPr>
           <w:rFonts w:asciiTheme="minorHAnsi" w:eastAsiaTheme="minorHAnsi" w:hAnsiTheme="minorHAnsi" w:cstheme="minorBidi"/>
@@ -1748,9 +2336,11 @@
         </w:numPr>
         <w:spacing w:after="20"/>
       </w:pPr>
+      <w:proofErr w:type="spellStart"/>
       <w:r>
         <w:t>SQLite</w:t>
       </w:r>
+      <w:proofErr w:type="spellEnd"/>
       <w:r>
         <w:t>: Database predefinito di Django</w:t>
       </w:r>
@@ -1831,9 +2421,11 @@
         </w:numPr>
         <w:spacing w:after="20"/>
       </w:pPr>
+      <w:proofErr w:type="spellStart"/>
       <w:r>
         <w:t>Pipenv</w:t>
       </w:r>
+      <w:proofErr w:type="spellEnd"/>
       <w:r>
         <w:t>: utilizzato per gestire le dipendenze e creare l’ambiente virtuale</w:t>
       </w:r>
@@ -1856,7 +2448,7 @@
           <w:szCs w:val="22"/>
         </w:rPr>
       </w:pPr>
-      <w:bookmarkStart w:id="3" w:name="_Toc200834162"/>
+      <w:bookmarkStart w:id="3" w:name="_Toc200898302"/>
       <w:r>
         <w:rPr>
           <w:rFonts w:asciiTheme="minorHAnsi" w:eastAsiaTheme="minorHAnsi" w:hAnsiTheme="minorHAnsi" w:cstheme="minorBidi"/>
@@ -1886,7 +2478,15 @@
         <w:spacing w:after="20"/>
       </w:pPr>
       <w:r>
-        <w:t>L’applicazione è utilizzata per prenotare e gestire i campi da tennis, padel, calcetto di più polisportive.</w:t>
+        <w:t xml:space="preserve">L’applicazione è utilizzata per prenotare e gestire i campi da tennis, </w:t>
+      </w:r>
+      <w:proofErr w:type="spellStart"/>
+      <w:r>
+        <w:t>padel</w:t>
+      </w:r>
+      <w:proofErr w:type="spellEnd"/>
+      <w:r>
+        <w:t>, calcetto di più polisportive.</w:t>
       </w:r>
     </w:p>
     <w:p>
@@ -1919,7 +2519,7 @@
           <w:szCs w:val="22"/>
         </w:rPr>
       </w:pPr>
-      <w:bookmarkStart w:id="4" w:name="_Toc200834163"/>
+      <w:bookmarkStart w:id="4" w:name="_Toc200898303"/>
       <w:r>
         <w:rPr>
           <w:b/>
@@ -1936,6 +2536,7 @@
         </w:rPr>
         <w:t>Analisi dei requisiti</w:t>
       </w:r>
+      <w:bookmarkEnd w:id="4"/>
       <w:r>
         <w:rPr>
           <w:b/>
@@ -1944,7 +2545,6 @@
         </w:rPr>
         <w:t xml:space="preserve"> </w:t>
       </w:r>
-      <w:bookmarkEnd w:id="4"/>
     </w:p>
     <w:p>
       <w:pPr>
@@ -1958,7 +2558,7 @@
           <w:szCs w:val="22"/>
         </w:rPr>
       </w:pPr>
-      <w:bookmarkStart w:id="5" w:name="_Toc200834164"/>
+      <w:bookmarkStart w:id="5" w:name="_Toc200898304"/>
       <w:r>
         <w:rPr>
           <w:rFonts w:asciiTheme="minorHAnsi" w:eastAsiaTheme="minorHAnsi" w:hAnsiTheme="minorHAnsi" w:cstheme="minorBidi"/>
@@ -2042,7 +2642,18 @@
         </w:numPr>
       </w:pPr>
       <w:r>
-        <w:t>Gestione prenotazioni: gli utenti possono vedere le prenotazioni passate e future. Inoltre  possono annullare una prenotazione solo se mancano più di 4 ore all’inizio.</w:t>
+        <w:t xml:space="preserve">Gestione prenotazioni: gli utenti possono vedere le prenotazioni passate e future. </w:t>
+      </w:r>
+      <w:proofErr w:type="gramStart"/>
+      <w:r>
+        <w:t>Inoltre</w:t>
+      </w:r>
+      <w:proofErr w:type="gramEnd"/>
+      <w:r>
+        <w:t xml:space="preserve"> possono</w:t>
+      </w:r>
+      <w:r>
+        <w:t xml:space="preserve"> annullare una prenotazione solo se mancano più di 4 ore all’inizio.</w:t>
       </w:r>
     </w:p>
     <w:p>
@@ -2069,7 +2680,19 @@
         <w:t>Gestione corsi e campi (solo se l’utente si è loggato come utente societario)</w:t>
       </w:r>
       <w:r>
-        <w:t>: L’utente può aggiungere o eliminare campi della società. L’utente può aggiungere o eliminare un corso. L’utente cocietario può riservare campi per i corsi, rendendo quegli slot non prenotabili dagli altri utenti. Infine l’utente societario può annullare prenotazioni di altri utenti</w:t>
+        <w:t xml:space="preserve">: L’utente può aggiungere o eliminare campi della società. L’utente può aggiungere o eliminare un corso. L’utente </w:t>
+      </w:r>
+      <w:r>
+        <w:t>s</w:t>
+      </w:r>
+      <w:r>
+        <w:t xml:space="preserve">ocietario può riservare campi per i corsi, rendendo quegli slot non prenotabili dagli altri utenti. </w:t>
+      </w:r>
+      <w:r>
+        <w:t>Infine,</w:t>
+      </w:r>
+      <w:r>
+        <w:t xml:space="preserve"> l’utente societario può annullare prenotazioni di altri utenti</w:t>
       </w:r>
     </w:p>
     <w:p>
@@ -2087,7 +2710,13 @@
         <w:t>Gli utenti possono cercare un campo applicando filtri per città, sport, data e ora</w:t>
       </w:r>
       <w:r>
-        <w:t xml:space="preserve"> in cuui vogliono giocare</w:t>
+        <w:t xml:space="preserve"> in </w:t>
+      </w:r>
+      <w:r>
+        <w:t>cui</w:t>
+      </w:r>
+      <w:r>
+        <w:t xml:space="preserve"> vogliono giocare</w:t>
       </w:r>
     </w:p>
     <w:p>
@@ -2107,7 +2736,7 @@
           <w:szCs w:val="22"/>
         </w:rPr>
       </w:pPr>
-      <w:bookmarkStart w:id="6" w:name="_Toc200834165"/>
+      <w:bookmarkStart w:id="6" w:name="_Toc200898305"/>
       <w:r>
         <w:rPr>
           <w:rFonts w:asciiTheme="minorHAnsi" w:eastAsiaTheme="minorHAnsi" w:hAnsiTheme="minorHAnsi" w:cstheme="minorBidi"/>
@@ -2185,26 +2814,24 @@
         <w:spacing w:after="20"/>
       </w:pPr>
       <w:r>
-        <w:t>Utilizzo di git come version control.</w:t>
-      </w:r>
-    </w:p>
-    <w:p>
-      <w:pPr>
-        <w:spacing w:after="20"/>
-        <w:ind w:left="360"/>
-      </w:pPr>
-    </w:p>
-    <w:p>
-      <w:pPr>
-        <w:spacing w:after="20"/>
-        <w:ind w:left="360"/>
-      </w:pPr>
-    </w:p>
-    <w:p>
-      <w:pPr>
-        <w:spacing w:after="20"/>
-        <w:ind w:left="360"/>
-      </w:pPr>
+        <w:t xml:space="preserve">Utilizzo di </w:t>
+      </w:r>
+      <w:proofErr w:type="spellStart"/>
+      <w:r>
+        <w:t>git</w:t>
+      </w:r>
+      <w:proofErr w:type="spellEnd"/>
+      <w:r>
+        <w:t xml:space="preserve"> come </w:t>
+      </w:r>
+      <w:proofErr w:type="spellStart"/>
+      <w:r>
+        <w:t>version</w:t>
+      </w:r>
+      <w:proofErr w:type="spellEnd"/>
+      <w:r>
+        <w:t xml:space="preserve"> control.</w:t>
+      </w:r>
     </w:p>
     <w:p>
       <w:pPr>
@@ -2215,7 +2842,7 @@
           <w:color w:val="00B050"/>
         </w:rPr>
       </w:pPr>
-      <w:bookmarkStart w:id="7" w:name="_Toc200834166"/>
+      <w:bookmarkStart w:id="7" w:name="_Toc200898306"/>
       <w:r>
         <w:rPr>
           <w:b/>
@@ -2247,7 +2874,7 @@
           <w:szCs w:val="22"/>
         </w:rPr>
       </w:pPr>
-      <w:bookmarkStart w:id="8" w:name="_Toc200834167"/>
+      <w:bookmarkStart w:id="8" w:name="_Toc200898307"/>
       <w:r>
         <w:rPr>
           <w:rFonts w:asciiTheme="minorHAnsi" w:eastAsiaTheme="minorHAnsi" w:hAnsiTheme="minorHAnsi" w:cstheme="minorBidi"/>
@@ -2302,7 +2929,7 @@
                     <pic:cNvPicPr/>
                   </pic:nvPicPr>
                   <pic:blipFill>
-                    <a:blip r:embed="rId7">
+                    <a:blip r:embed="rId9">
                       <a:extLst>
                         <a:ext uri="{28A0092B-C50C-407E-A947-70E740481C1C}">
                           <a14:useLocalDpi xmlns:a14="http://schemas.microsoft.com/office/drawing/2010/main" val="0"/>
@@ -2491,7 +3118,20 @@
         <w:ind w:left="360"/>
       </w:pPr>
       <w:r>
-        <w:t>FOREIGN KEY (campo.polisportiva_id) REFERENCES (polisportiva.id)</w:t>
+        <w:t>FOREIGN KEY (</w:t>
+      </w:r>
+      <w:proofErr w:type="spellStart"/>
+      <w:proofErr w:type="gramStart"/>
+      <w:r>
+        <w:t>campo.polisportiva</w:t>
+      </w:r>
+      <w:proofErr w:type="gramEnd"/>
+      <w:r>
+        <w:t>_id</w:t>
+      </w:r>
+      <w:proofErr w:type="spellEnd"/>
+      <w:r>
+        <w:t>) REFERENCES (polisportiva.id)</w:t>
       </w:r>
     </w:p>
     <w:p>
@@ -2506,7 +3146,20 @@
         <w:ind w:left="360"/>
       </w:pPr>
       <w:r>
-        <w:t>FOREIGN KEY (corso.campo_id) REFERENCES (campo.id)</w:t>
+        <w:t>FOREIGN KEY (</w:t>
+      </w:r>
+      <w:proofErr w:type="spellStart"/>
+      <w:proofErr w:type="gramStart"/>
+      <w:r>
+        <w:t>corso.campo</w:t>
+      </w:r>
+      <w:proofErr w:type="gramEnd"/>
+      <w:r>
+        <w:t>_id</w:t>
+      </w:r>
+      <w:proofErr w:type="spellEnd"/>
+      <w:r>
+        <w:t>) REFERENCES (campo.id)</w:t>
       </w:r>
     </w:p>
     <w:p>
@@ -2521,7 +3174,20 @@
         <w:ind w:left="360"/>
       </w:pPr>
       <w:r>
-        <w:t>FOREIGN KEY (corso.account_id) REFERENCES (account.id)</w:t>
+        <w:t>FOREIGN KEY (</w:t>
+      </w:r>
+      <w:proofErr w:type="spellStart"/>
+      <w:proofErr w:type="gramStart"/>
+      <w:r>
+        <w:t>corso.account</w:t>
+      </w:r>
+      <w:proofErr w:type="gramEnd"/>
+      <w:r>
+        <w:t>_id</w:t>
+      </w:r>
+      <w:proofErr w:type="spellEnd"/>
+      <w:r>
+        <w:t>) REFERENCES (account.id)</w:t>
       </w:r>
     </w:p>
     <w:p>
@@ -2536,7 +3202,20 @@
         <w:ind w:left="360"/>
       </w:pPr>
       <w:r>
-        <w:t>FOREIGN KEY (prenotazione.account_id) REFERENCES (account.id)</w:t>
+        <w:t>FOREIGN KEY (</w:t>
+      </w:r>
+      <w:proofErr w:type="spellStart"/>
+      <w:proofErr w:type="gramStart"/>
+      <w:r>
+        <w:t>prenotazione.account</w:t>
+      </w:r>
+      <w:proofErr w:type="gramEnd"/>
+      <w:r>
+        <w:t>_id</w:t>
+      </w:r>
+      <w:proofErr w:type="spellEnd"/>
+      <w:r>
+        <w:t>) REFERENCES (account.id)</w:t>
       </w:r>
     </w:p>
     <w:p>
@@ -2551,7 +3230,20 @@
         <w:ind w:left="360"/>
       </w:pPr>
       <w:r>
-        <w:t>FOREIGN KEY (prenotazione.campo_id) REFERENCES (campo.id)</w:t>
+        <w:t>FOREIGN KEY (</w:t>
+      </w:r>
+      <w:proofErr w:type="spellStart"/>
+      <w:proofErr w:type="gramStart"/>
+      <w:r>
+        <w:t>prenotazione.campo</w:t>
+      </w:r>
+      <w:proofErr w:type="gramEnd"/>
+      <w:r>
+        <w:t>_id</w:t>
+      </w:r>
+      <w:proofErr w:type="spellEnd"/>
+      <w:r>
+        <w:t>) REFERENCES (campo.id)</w:t>
       </w:r>
     </w:p>
     <w:p>
@@ -2571,7 +3263,7 @@
           <w:szCs w:val="22"/>
         </w:rPr>
       </w:pPr>
-      <w:bookmarkStart w:id="9" w:name="_Toc200834168"/>
+      <w:bookmarkStart w:id="9" w:name="_Toc200898308"/>
       <w:r>
         <w:rPr>
           <w:rFonts w:asciiTheme="minorHAnsi" w:eastAsiaTheme="minorHAnsi" w:hAnsiTheme="minorHAnsi" w:cstheme="minorBidi"/>
@@ -2603,7 +3295,23 @@
         <w:spacing w:after="20"/>
       </w:pPr>
       <w:r>
-        <w:t>Account: rappresenta un utente del sistema, con attributi come nome, cognome, email, password, ruolo (is_societario), e associazione a una polisportiva.</w:t>
+        <w:t xml:space="preserve">Account: rappresenta un utente del sistema, con attributi come nome, cognome, </w:t>
+      </w:r>
+      <w:proofErr w:type="gramStart"/>
+      <w:r>
+        <w:t>email</w:t>
+      </w:r>
+      <w:proofErr w:type="gramEnd"/>
+      <w:r>
+        <w:t>, password, ruolo (</w:t>
+      </w:r>
+      <w:proofErr w:type="spellStart"/>
+      <w:r>
+        <w:t>is_societario</w:t>
+      </w:r>
+      <w:proofErr w:type="spellEnd"/>
+      <w:r>
+        <w:t>), e associazione a una polisportiva.</w:t>
       </w:r>
     </w:p>
     <w:p>
@@ -2629,7 +3337,15 @@
         <w:spacing w:after="20"/>
       </w:pPr>
       <w:r>
-        <w:t>Campo: rappresenta un campo sportivo, con nome, tipo (tennis, padel, calcio a 5), superficie e associazione a una polisportiva.</w:t>
+        <w:t xml:space="preserve">Campo: rappresenta un campo sportivo, con nome, tipo (tennis, </w:t>
+      </w:r>
+      <w:proofErr w:type="spellStart"/>
+      <w:r>
+        <w:t>padel</w:t>
+      </w:r>
+      <w:proofErr w:type="spellEnd"/>
+      <w:r>
+        <w:t>, calcio a 5), superficie e associazione a una polisportiva.</w:t>
       </w:r>
     </w:p>
     <w:p>
@@ -2657,21 +3373,6 @@
       <w:r>
         <w:t>Prenotazione: rappresenta una prenotazione di un campo, con data, ora, durata, stato, costo, pagato, e associazione a un account e a un campo.</w:t>
       </w:r>
-    </w:p>
-    <w:p>
-      <w:pPr>
-        <w:spacing w:after="20"/>
-      </w:pPr>
-    </w:p>
-    <w:p>
-      <w:pPr>
-        <w:spacing w:after="20"/>
-      </w:pPr>
-    </w:p>
-    <w:p>
-      <w:pPr>
-        <w:spacing w:after="20"/>
-      </w:pPr>
     </w:p>
     <w:p>
       <w:pPr>
@@ -2690,7 +3391,7 @@
           <w:szCs w:val="22"/>
         </w:rPr>
       </w:pPr>
-      <w:bookmarkStart w:id="10" w:name="_Toc200834169"/>
+      <w:bookmarkStart w:id="10" w:name="_Toc200898309"/>
       <w:r>
         <w:rPr>
           <w:rFonts w:asciiTheme="minorHAnsi" w:eastAsiaTheme="minorHAnsi" w:hAnsiTheme="minorHAnsi" w:cstheme="minorBidi"/>
@@ -2723,9 +3424,22 @@
           <w:sz w:val="22"/>
           <w:szCs w:val="22"/>
         </w:rPr>
-        <w:t xml:space="preserve"> Struttura del progetto django</w:t>
+        <w:t xml:space="preserve"> Struttura del progetto </w:t>
+      </w:r>
+      <w:proofErr w:type="spellStart"/>
+      <w:r>
+        <w:rPr>
+          <w:rFonts w:asciiTheme="minorHAnsi" w:eastAsiaTheme="minorHAnsi" w:hAnsiTheme="minorHAnsi" w:cstheme="minorBidi"/>
+          <w:b/>
+          <w:bCs/>
+          <w:color w:val="auto"/>
+          <w:sz w:val="22"/>
+          <w:szCs w:val="22"/>
+        </w:rPr>
+        <w:t>django</w:t>
       </w:r>
       <w:bookmarkEnd w:id="10"/>
+      <w:proofErr w:type="spellEnd"/>
     </w:p>
     <w:p>
       <w:pPr>
@@ -2782,7 +3496,7 @@
           <w:szCs w:val="22"/>
         </w:rPr>
       </w:pPr>
-      <w:bookmarkStart w:id="11" w:name="_Toc200834170"/>
+      <w:bookmarkStart w:id="11" w:name="_Toc200898310"/>
       <w:r>
         <w:rPr>
           <w:rFonts w:asciiTheme="minorHAnsi" w:eastAsiaTheme="minorHAnsi" w:hAnsiTheme="minorHAnsi" w:cstheme="minorBidi"/>
@@ -2866,7 +3580,15 @@
         <w:spacing w:after="20"/>
       </w:pPr>
       <w:r>
-        <w:t>gestione_corsi.html, gestione_campi.html, gestione_polisportiva_home: gestione riservata agli utenti societari.</w:t>
+        <w:t xml:space="preserve">gestione_corsi.html, gestione_campi.html, </w:t>
+      </w:r>
+      <w:proofErr w:type="spellStart"/>
+      <w:r>
+        <w:t>gestione_polisportiva_home</w:t>
+      </w:r>
+      <w:proofErr w:type="spellEnd"/>
+      <w:r>
+        <w:t>: gestione riservata agli utenti societari.</w:t>
       </w:r>
     </w:p>
     <w:p>
@@ -2881,7 +3603,7 @@
           <w:szCs w:val="22"/>
         </w:rPr>
       </w:pPr>
-      <w:bookmarkStart w:id="12" w:name="_Toc200834171"/>
+      <w:bookmarkStart w:id="12" w:name="_Toc200898311"/>
       <w:r>
         <w:rPr>
           <w:rFonts w:asciiTheme="minorHAnsi" w:eastAsiaTheme="minorHAnsi" w:hAnsiTheme="minorHAnsi" w:cstheme="minorBidi"/>
@@ -2952,7 +3674,15 @@
         <w:spacing w:after="20"/>
       </w:pPr>
       <w:r>
-        <w:t>Bootstrap Icons: icone vettoriali.</w:t>
+        <w:t xml:space="preserve">Bootstrap </w:t>
+      </w:r>
+      <w:proofErr w:type="spellStart"/>
+      <w:r>
+        <w:t>Icons</w:t>
+      </w:r>
+      <w:proofErr w:type="spellEnd"/>
+      <w:r>
+        <w:t>: icone vettoriali.</w:t>
       </w:r>
     </w:p>
     <w:p>
@@ -2996,7 +3726,7 @@
           <w:color w:val="00B050"/>
         </w:rPr>
       </w:pPr>
-      <w:bookmarkStart w:id="13" w:name="_Toc200834172"/>
+      <w:bookmarkStart w:id="13" w:name="_Toc200898312"/>
       <w:r>
         <w:rPr>
           <w:b/>
@@ -3019,7 +3749,7 @@
           <w:szCs w:val="22"/>
         </w:rPr>
       </w:pPr>
-      <w:bookmarkStart w:id="14" w:name="_Toc200834173"/>
+      <w:bookmarkStart w:id="14" w:name="_Toc200898313"/>
       <w:r>
         <w:rPr>
           <w:rFonts w:asciiTheme="minorHAnsi" w:eastAsiaTheme="minorHAnsi" w:hAnsiTheme="minorHAnsi" w:cstheme="minorBidi"/>
@@ -3037,6 +3767,74 @@
       <w:pPr>
         <w:spacing w:after="20"/>
       </w:pPr>
+      <w:r>
+        <w:rPr>
+          <w:noProof/>
+        </w:rPr>
+        <w:drawing>
+          <wp:anchor distT="0" distB="0" distL="114300" distR="114300" simplePos="0" relativeHeight="251664384" behindDoc="1" locked="0" layoutInCell="1" allowOverlap="1" wp14:anchorId="6933DF53" wp14:editId="54D5FFFF">
+            <wp:simplePos x="0" y="0"/>
+            <wp:positionH relativeFrom="margin">
+              <wp:posOffset>5125663</wp:posOffset>
+            </wp:positionH>
+            <wp:positionV relativeFrom="paragraph">
+              <wp:posOffset>2097578</wp:posOffset>
+            </wp:positionV>
+            <wp:extent cx="1771650" cy="2277745"/>
+            <wp:effectExtent l="0" t="0" r="0" b="8255"/>
+            <wp:wrapTight wrapText="bothSides">
+              <wp:wrapPolygon edited="0">
+                <wp:start x="0" y="0"/>
+                <wp:lineTo x="0" y="21498"/>
+                <wp:lineTo x="21368" y="21498"/>
+                <wp:lineTo x="21368" y="0"/>
+                <wp:lineTo x="0" y="0"/>
+              </wp:wrapPolygon>
+            </wp:wrapTight>
+            <wp:docPr id="9" name="Immagine 9" descr="Immagine che contiene testo, schermata, Carattere, numero&#10;&#10;Descrizione generata automaticamente"/>
+            <wp:cNvGraphicFramePr>
+              <a:graphicFrameLocks xmlns:a="http://schemas.openxmlformats.org/drawingml/2006/main" noChangeAspect="1"/>
+            </wp:cNvGraphicFramePr>
+            <a:graphic xmlns:a="http://schemas.openxmlformats.org/drawingml/2006/main">
+              <a:graphicData uri="http://schemas.openxmlformats.org/drawingml/2006/picture">
+                <pic:pic xmlns:pic="http://schemas.openxmlformats.org/drawingml/2006/picture">
+                  <pic:nvPicPr>
+                    <pic:cNvPr id="9" name="Immagine 9" descr="Immagine che contiene testo, schermata, Carattere, numero&#10;&#10;Descrizione generata automaticamente"/>
+                    <pic:cNvPicPr/>
+                  </pic:nvPicPr>
+                  <pic:blipFill>
+                    <a:blip r:embed="rId10" cstate="print">
+                      <a:extLst>
+                        <a:ext uri="{28A0092B-C50C-407E-A947-70E740481C1C}">
+                          <a14:useLocalDpi xmlns:a14="http://schemas.microsoft.com/office/drawing/2010/main" val="0"/>
+                        </a:ext>
+                      </a:extLst>
+                    </a:blip>
+                    <a:stretch>
+                      <a:fillRect/>
+                    </a:stretch>
+                  </pic:blipFill>
+                  <pic:spPr>
+                    <a:xfrm>
+                      <a:off x="0" y="0"/>
+                      <a:ext cx="1771650" cy="2277745"/>
+                    </a:xfrm>
+                    <a:prstGeom prst="rect">
+                      <a:avLst/>
+                    </a:prstGeom>
+                  </pic:spPr>
+                </pic:pic>
+              </a:graphicData>
+            </a:graphic>
+            <wp14:sizeRelH relativeFrom="margin">
+              <wp14:pctWidth>0</wp14:pctWidth>
+            </wp14:sizeRelH>
+            <wp14:sizeRelV relativeFrom="margin">
+              <wp14:pctHeight>0</wp14:pctHeight>
+            </wp14:sizeRelV>
+          </wp:anchor>
+        </w:drawing>
+      </w:r>
       <w:r>
         <w:rPr>
           <w:noProof/>
@@ -3172,7 +3970,7 @@
         <mc:AlternateContent>
           <mc:Choice Requires="wps">
             <w:drawing>
-              <wp:anchor distT="0" distB="0" distL="114300" distR="114300" simplePos="0" relativeHeight="251661312" behindDoc="0" locked="0" layoutInCell="1" allowOverlap="1" wp14:anchorId="1A0C049C" wp14:editId="1CD90B32">
+              <wp:anchor distT="0" distB="0" distL="114300" distR="114300" simplePos="0" relativeHeight="251661312" behindDoc="0" locked="0" layoutInCell="1" allowOverlap="1" wp14:anchorId="1A0C049C" wp14:editId="446A9EA8">
                 <wp:simplePos x="0" y="0"/>
                 <wp:positionH relativeFrom="column">
                   <wp:posOffset>6432550</wp:posOffset>
@@ -3224,7 +4022,7 @@
           </mc:Choice>
           <mc:Fallback>
             <w:pict>
-              <v:shapetype w14:anchorId="6C20434D" id="_x0000_t32" coordsize="21600,21600" o:spt="32" o:oned="t" path="m,l21600,21600e" filled="f">
+              <v:shapetype w14:anchorId="4F08CDB9" id="_x0000_t32" coordsize="21600,21600" o:spt="32" o:oned="t" path="m,l21600,21600e" filled="f">
                 <v:path arrowok="t" fillok="f" o:connecttype="none"/>
                 <o:lock v:ext="edit" shapetype="t"/>
               </v:shapetype>
@@ -3234,74 +4032,6 @@
             </w:pict>
           </mc:Fallback>
         </mc:AlternateContent>
-      </w:r>
-      <w:r>
-        <w:rPr>
-          <w:noProof/>
-        </w:rPr>
-        <w:drawing>
-          <wp:anchor distT="0" distB="0" distL="114300" distR="114300" simplePos="0" relativeHeight="251664384" behindDoc="1" locked="0" layoutInCell="1" allowOverlap="1" wp14:anchorId="6933DF53" wp14:editId="2D27383B">
-            <wp:simplePos x="0" y="0"/>
-            <wp:positionH relativeFrom="margin">
-              <wp:posOffset>5029200</wp:posOffset>
-            </wp:positionH>
-            <wp:positionV relativeFrom="paragraph">
-              <wp:posOffset>2774315</wp:posOffset>
-            </wp:positionV>
-            <wp:extent cx="1771650" cy="2277745"/>
-            <wp:effectExtent l="0" t="0" r="0" b="8255"/>
-            <wp:wrapTight wrapText="bothSides">
-              <wp:wrapPolygon edited="0">
-                <wp:start x="0" y="0"/>
-                <wp:lineTo x="0" y="21498"/>
-                <wp:lineTo x="21368" y="21498"/>
-                <wp:lineTo x="21368" y="0"/>
-                <wp:lineTo x="0" y="0"/>
-              </wp:wrapPolygon>
-            </wp:wrapTight>
-            <wp:docPr id="9" name="Immagine 9" descr="Immagine che contiene testo, schermata, Carattere, numero&#10;&#10;Descrizione generata automaticamente"/>
-            <wp:cNvGraphicFramePr>
-              <a:graphicFrameLocks xmlns:a="http://schemas.openxmlformats.org/drawingml/2006/main" noChangeAspect="1"/>
-            </wp:cNvGraphicFramePr>
-            <a:graphic xmlns:a="http://schemas.openxmlformats.org/drawingml/2006/main">
-              <a:graphicData uri="http://schemas.openxmlformats.org/drawingml/2006/picture">
-                <pic:pic xmlns:pic="http://schemas.openxmlformats.org/drawingml/2006/picture">
-                  <pic:nvPicPr>
-                    <pic:cNvPr id="9" name="Immagine 9" descr="Immagine che contiene testo, schermata, Carattere, numero&#10;&#10;Descrizione generata automaticamente"/>
-                    <pic:cNvPicPr/>
-                  </pic:nvPicPr>
-                  <pic:blipFill>
-                    <a:blip r:embed="rId8" cstate="print">
-                      <a:extLst>
-                        <a:ext uri="{28A0092B-C50C-407E-A947-70E740481C1C}">
-                          <a14:useLocalDpi xmlns:a14="http://schemas.microsoft.com/office/drawing/2010/main" val="0"/>
-                        </a:ext>
-                      </a:extLst>
-                    </a:blip>
-                    <a:stretch>
-                      <a:fillRect/>
-                    </a:stretch>
-                  </pic:blipFill>
-                  <pic:spPr>
-                    <a:xfrm>
-                      <a:off x="0" y="0"/>
-                      <a:ext cx="1772632" cy="2279008"/>
-                    </a:xfrm>
-                    <a:prstGeom prst="rect">
-                      <a:avLst/>
-                    </a:prstGeom>
-                  </pic:spPr>
-                </pic:pic>
-              </a:graphicData>
-            </a:graphic>
-            <wp14:sizeRelH relativeFrom="margin">
-              <wp14:pctWidth>0</wp14:pctWidth>
-            </wp14:sizeRelH>
-            <wp14:sizeRelV relativeFrom="margin">
-              <wp14:pctHeight>0</wp14:pctHeight>
-            </wp14:sizeRelV>
-          </wp:anchor>
-        </w:drawing>
       </w:r>
       <w:r>
         <w:rPr>
@@ -3339,7 +4069,7 @@
                     <pic:cNvPicPr/>
                   </pic:nvPicPr>
                   <pic:blipFill>
-                    <a:blip r:embed="rId9" cstate="print">
+                    <a:blip r:embed="rId11" cstate="print">
                       <a:extLst>
                         <a:ext uri="{28A0092B-C50C-407E-A947-70E740481C1C}">
                           <a14:useLocalDpi xmlns:a14="http://schemas.microsoft.com/office/drawing/2010/main" val="0"/>
@@ -3380,7 +4110,15 @@
         <w:spacing w:after="20"/>
       </w:pPr>
       <w:r>
-        <w:t>Nella pagina di registrazione avremo questo form di registrazione:</w:t>
+        <w:t xml:space="preserve">Nella pagina di registrazione avremo questo </w:t>
+      </w:r>
+      <w:proofErr w:type="spellStart"/>
+      <w:r>
+        <w:t>form</w:t>
+      </w:r>
+      <w:proofErr w:type="spellEnd"/>
+      <w:r>
+        <w:t xml:space="preserve"> di registrazione:</w:t>
       </w:r>
     </w:p>
     <w:p>
@@ -3395,7 +4133,7 @@
         <mc:AlternateContent>
           <mc:Choice Requires="wps">
             <w:drawing>
-              <wp:anchor distT="0" distB="0" distL="114300" distR="114300" simplePos="0" relativeHeight="251665408" behindDoc="0" locked="0" layoutInCell="1" allowOverlap="1" wp14:anchorId="4ECB3F45" wp14:editId="6DAB5C73">
+              <wp:anchor distT="0" distB="0" distL="114300" distR="114300" simplePos="0" relativeHeight="251665408" behindDoc="0" locked="0" layoutInCell="1" allowOverlap="1" wp14:anchorId="4ECB3F45" wp14:editId="0F5E9DB3">
                 <wp:simplePos x="0" y="0"/>
                 <wp:positionH relativeFrom="column">
                   <wp:posOffset>3695700</wp:posOffset>
@@ -3458,7 +4196,7 @@
           </mc:Choice>
           <mc:Fallback>
             <w:pict>
-              <v:shapetype w14:anchorId="6A0F87EE" id="_x0000_t13" coordsize="21600,21600" o:spt="13" adj="16200,5400" path="m@0,l@0@1,0@1,0@2@0@2@0,21600,21600,10800xe">
+              <v:shapetype w14:anchorId="58E89081" id="_x0000_t13" coordsize="21600,21600" o:spt="13" adj="16200,5400" path="m@0,l@0@1,0@1,0@2@0@2@0,21600,21600,10800xe">
                 <v:stroke joinstyle="miter"/>
                 <v:formulas>
                   <v:f eqn="val #0"/>
@@ -3483,39 +4221,6 @@
     <w:p>
       <w:pPr>
         <w:spacing w:after="20"/>
-        <w:ind w:left="360"/>
-      </w:pPr>
-    </w:p>
-    <w:p>
-      <w:pPr>
-        <w:spacing w:after="20"/>
-      </w:pPr>
-    </w:p>
-    <w:p>
-      <w:pPr>
-        <w:spacing w:after="20"/>
-        <w:ind w:left="360"/>
-      </w:pPr>
-    </w:p>
-    <w:p>
-      <w:pPr>
-        <w:spacing w:after="20"/>
-        <w:ind w:left="360"/>
-      </w:pPr>
-    </w:p>
-    <w:p>
-      <w:pPr>
-        <w:spacing w:after="20"/>
-      </w:pPr>
-    </w:p>
-    <w:p>
-      <w:pPr>
-        <w:spacing w:after="20"/>
-      </w:pPr>
-    </w:p>
-    <w:p>
-      <w:pPr>
-        <w:spacing w:after="20"/>
       </w:pPr>
       <w:r>
         <w:rPr>
@@ -3523,7 +4228,7 @@
         </w:rPr>
         <w:lastRenderedPageBreak/>
         <w:drawing>
-          <wp:anchor distT="0" distB="0" distL="114300" distR="114300" simplePos="0" relativeHeight="251666432" behindDoc="1" locked="0" layoutInCell="1" allowOverlap="1" wp14:anchorId="2154630F" wp14:editId="5EB525EA">
+          <wp:anchor distT="0" distB="0" distL="114300" distR="114300" simplePos="0" relativeHeight="251666432" behindDoc="1" locked="0" layoutInCell="1" allowOverlap="1" wp14:anchorId="2154630F" wp14:editId="143C2B15">
             <wp:simplePos x="0" y="0"/>
             <wp:positionH relativeFrom="margin">
               <wp:posOffset>2228850</wp:posOffset>
@@ -3554,7 +4259,7 @@
                     <pic:cNvPicPr/>
                   </pic:nvPicPr>
                   <pic:blipFill>
-                    <a:blip r:embed="rId10" cstate="print">
+                    <a:blip r:embed="rId12" cstate="print">
                       <a:extLst>
                         <a:ext uri="{28A0092B-C50C-407E-A947-70E740481C1C}">
                           <a14:useLocalDpi xmlns:a14="http://schemas.microsoft.com/office/drawing/2010/main" val="0"/>
@@ -3600,7 +4305,15 @@
         <w:spacing w:after="20"/>
       </w:pPr>
       <w:r>
-        <w:t xml:space="preserve"> login comparirà un form per </w:t>
+        <w:t xml:space="preserve"> login comparirà un </w:t>
+      </w:r>
+      <w:proofErr w:type="spellStart"/>
+      <w:r>
+        <w:t>form</w:t>
+      </w:r>
+      <w:proofErr w:type="spellEnd"/>
+      <w:r>
+        <w:t xml:space="preserve"> per </w:t>
       </w:r>
     </w:p>
     <w:p>
@@ -3787,7 +4500,7 @@
                     <pic:cNvPicPr/>
                   </pic:nvPicPr>
                   <pic:blipFill>
-                    <a:blip r:embed="rId11" cstate="print">
+                    <a:blip r:embed="rId13" cstate="print">
                       <a:extLst>
                         <a:ext uri="{28A0092B-C50C-407E-A947-70E740481C1C}">
                           <a14:useLocalDpi xmlns:a14="http://schemas.microsoft.com/office/drawing/2010/main" val="0"/>
@@ -3983,7 +4696,15 @@
                         <w:txbxContent>
                           <w:p>
                             <w:r>
-                              <w:t>A seconda di cosa sceglie l’utente societario gli si aprono 3 schede diverse</w:t>
+                              <w:t xml:space="preserve">A seconda di cosa sceglie l’utente societario gli si aprono </w:t>
+                            </w:r>
+                            <w:proofErr w:type="gramStart"/>
+                            <w:r>
+                              <w:t>3</w:t>
+                            </w:r>
+                            <w:proofErr w:type="gramEnd"/>
+                            <w:r>
+                              <w:t xml:space="preserve"> schede diverse</w:t>
                             </w:r>
                           </w:p>
                         </w:txbxContent>
@@ -4010,7 +4731,15 @@
                   <w:txbxContent>
                     <w:p>
                       <w:r>
-                        <w:t>A seconda di cosa sceglie l’utente societario gli si aprono 3 schede diverse</w:t>
+                        <w:t xml:space="preserve">A seconda di cosa sceglie l’utente societario gli si aprono </w:t>
+                      </w:r>
+                      <w:proofErr w:type="gramStart"/>
+                      <w:r>
+                        <w:t>3</w:t>
+                      </w:r>
+                      <w:proofErr w:type="gramEnd"/>
+                      <w:r>
+                        <w:t xml:space="preserve"> schede diverse</w:t>
                       </w:r>
                     </w:p>
                   </w:txbxContent>
@@ -4047,25 +4776,17 @@
         <w:spacing w:after="20"/>
       </w:pPr>
       <w:r>
-        <w:t xml:space="preserve">Pagine di gestione dei campi: </w:t>
-      </w:r>
-    </w:p>
-    <w:p>
-      <w:pPr>
-        <w:spacing w:after="20"/>
-      </w:pPr>
-      <w:r>
         <w:rPr>
           <w:noProof/>
         </w:rPr>
         <w:drawing>
-          <wp:anchor distT="0" distB="0" distL="114300" distR="114300" simplePos="0" relativeHeight="251672576" behindDoc="1" locked="0" layoutInCell="1" allowOverlap="1" wp14:anchorId="4F5863B8" wp14:editId="629EFE7B">
+          <wp:anchor distT="0" distB="0" distL="114300" distR="114300" simplePos="0" relativeHeight="251672576" behindDoc="1" locked="0" layoutInCell="1" allowOverlap="1" wp14:anchorId="4F5863B8" wp14:editId="0BD6F457">
             <wp:simplePos x="0" y="0"/>
             <wp:positionH relativeFrom="margin">
-              <wp:posOffset>-95250</wp:posOffset>
+              <wp:posOffset>-109104</wp:posOffset>
             </wp:positionH>
             <wp:positionV relativeFrom="paragraph">
-              <wp:posOffset>47625</wp:posOffset>
+              <wp:posOffset>195984</wp:posOffset>
             </wp:positionV>
             <wp:extent cx="3663950" cy="2749550"/>
             <wp:effectExtent l="0" t="0" r="0" b="0"/>
@@ -4090,7 +4811,7 @@
                     <pic:cNvPicPr/>
                   </pic:nvPicPr>
                   <pic:blipFill>
-                    <a:blip r:embed="rId12" cstate="print">
+                    <a:blip r:embed="rId14" cstate="print">
                       <a:extLst>
                         <a:ext uri="{28A0092B-C50C-407E-A947-70E740481C1C}">
                           <a14:useLocalDpi xmlns:a14="http://schemas.microsoft.com/office/drawing/2010/main" val="0"/>
@@ -4122,6 +4843,14 @@
           </wp:anchor>
         </w:drawing>
       </w:r>
+      <w:r>
+        <w:t xml:space="preserve">Pagine di gestione dei campi: </w:t>
+      </w:r>
+    </w:p>
+    <w:p>
+      <w:pPr>
+        <w:spacing w:after="20"/>
+      </w:pPr>
     </w:p>
     <w:p>
       <w:pPr>
@@ -4130,11 +4859,6 @@
       <w:r>
         <w:t>qui potrà inserire un nuovo campo o eliminare uno dei campi già esistenti della polisportiva di appartenenza</w:t>
       </w:r>
-    </w:p>
-    <w:p>
-      <w:pPr>
-        <w:spacing w:after="20"/>
-      </w:pPr>
     </w:p>
     <w:p>
       <w:pPr>
@@ -4195,22 +4919,22 @@
           <w:noProof/>
         </w:rPr>
         <w:drawing>
-          <wp:anchor distT="0" distB="0" distL="114300" distR="114300" simplePos="0" relativeHeight="251673600" behindDoc="1" locked="0" layoutInCell="1" allowOverlap="1" wp14:anchorId="3A05D73E" wp14:editId="7B89F783">
+          <wp:anchor distT="0" distB="0" distL="114300" distR="114300" simplePos="0" relativeHeight="251673600" behindDoc="1" locked="0" layoutInCell="1" allowOverlap="1" wp14:anchorId="3A05D73E" wp14:editId="0FCB1942">
             <wp:simplePos x="0" y="0"/>
             <wp:positionH relativeFrom="margin">
-              <wp:align>left</wp:align>
+              <wp:posOffset>-201180</wp:posOffset>
             </wp:positionH>
             <wp:positionV relativeFrom="paragraph">
-              <wp:posOffset>182880</wp:posOffset>
+              <wp:posOffset>128386</wp:posOffset>
             </wp:positionV>
-            <wp:extent cx="6191250" cy="1497965"/>
-            <wp:effectExtent l="0" t="0" r="0" b="6985"/>
+            <wp:extent cx="6012873" cy="1454851"/>
+            <wp:effectExtent l="0" t="0" r="6985" b="0"/>
             <wp:wrapTight wrapText="bothSides">
               <wp:wrapPolygon edited="0">
                 <wp:start x="0" y="0"/>
-                <wp:lineTo x="0" y="21426"/>
-                <wp:lineTo x="21534" y="21426"/>
-                <wp:lineTo x="21534" y="0"/>
+                <wp:lineTo x="0" y="21213"/>
+                <wp:lineTo x="21557" y="21213"/>
+                <wp:lineTo x="21557" y="0"/>
                 <wp:lineTo x="0" y="0"/>
               </wp:wrapPolygon>
             </wp:wrapTight>
@@ -4226,7 +4950,7 @@
                     <pic:cNvPicPr/>
                   </pic:nvPicPr>
                   <pic:blipFill>
-                    <a:blip r:embed="rId13" cstate="print">
+                    <a:blip r:embed="rId15" cstate="print">
                       <a:extLst>
                         <a:ext uri="{28A0092B-C50C-407E-A947-70E740481C1C}">
                           <a14:useLocalDpi xmlns:a14="http://schemas.microsoft.com/office/drawing/2010/main" val="0"/>
@@ -4240,7 +4964,7 @@
                   <pic:spPr>
                     <a:xfrm>
                       <a:off x="0" y="0"/>
-                      <a:ext cx="6191250" cy="1497965"/>
+                      <a:ext cx="6012873" cy="1454851"/>
                     </a:xfrm>
                     <a:prstGeom prst="rect">
                       <a:avLst/>
@@ -4258,44 +4982,14 @@
           </wp:anchor>
         </w:drawing>
       </w:r>
+    </w:p>
+    <w:p>
+      <w:pPr>
+        <w:spacing w:after="20"/>
+      </w:pPr>
       <w:r>
         <w:t>Qui si possono annullare le prenotazioni ad altri utenti</w:t>
       </w:r>
-    </w:p>
-    <w:p>
-      <w:pPr>
-        <w:spacing w:after="20"/>
-      </w:pPr>
-    </w:p>
-    <w:p>
-      <w:pPr>
-        <w:spacing w:after="20"/>
-      </w:pPr>
-    </w:p>
-    <w:p>
-      <w:pPr>
-        <w:spacing w:after="20"/>
-      </w:pPr>
-    </w:p>
-    <w:p>
-      <w:pPr>
-        <w:spacing w:after="20"/>
-      </w:pPr>
-    </w:p>
-    <w:p>
-      <w:pPr>
-        <w:spacing w:after="20"/>
-      </w:pPr>
-    </w:p>
-    <w:p>
-      <w:pPr>
-        <w:spacing w:after="20"/>
-      </w:pPr>
-    </w:p>
-    <w:p>
-      <w:pPr>
-        <w:spacing w:after="20"/>
-      </w:pPr>
     </w:p>
     <w:p>
       <w:pPr>
@@ -4312,7 +5006,7 @@
         </w:rPr>
         <w:lastRenderedPageBreak/>
         <w:drawing>
-          <wp:anchor distT="0" distB="0" distL="114300" distR="114300" simplePos="0" relativeHeight="251674624" behindDoc="1" locked="0" layoutInCell="1" allowOverlap="1" wp14:anchorId="20DA491E" wp14:editId="7AC9F160">
+          <wp:anchor distT="0" distB="0" distL="114300" distR="114300" simplePos="0" relativeHeight="251674624" behindDoc="1" locked="0" layoutInCell="1" allowOverlap="1" wp14:anchorId="20DA491E" wp14:editId="2D334C66">
             <wp:simplePos x="0" y="0"/>
             <wp:positionH relativeFrom="margin">
               <wp:align>left</wp:align>
@@ -4343,7 +5037,7 @@
                     <pic:cNvPicPr/>
                   </pic:nvPicPr>
                   <pic:blipFill>
-                    <a:blip r:embed="rId14" cstate="print">
+                    <a:blip r:embed="rId16" cstate="print">
                       <a:extLst>
                         <a:ext uri="{28A0092B-C50C-407E-A947-70E740481C1C}">
                           <a14:useLocalDpi xmlns:a14="http://schemas.microsoft.com/office/drawing/2010/main" val="0"/>
@@ -4489,7 +5183,7 @@
                     <pic:cNvPicPr/>
                   </pic:nvPicPr>
                   <pic:blipFill>
-                    <a:blip r:embed="rId15">
+                    <a:blip r:embed="rId17">
                       <a:extLst>
                         <a:ext uri="{28A0092B-C50C-407E-A947-70E740481C1C}">
                           <a14:useLocalDpi xmlns:a14="http://schemas.microsoft.com/office/drawing/2010/main" val="0"/>
@@ -4567,8 +5261,18 @@
       <w:pPr>
         <w:spacing w:after="20"/>
       </w:pPr>
-      <w:r>
-        <w:t>In caso di ricerca senza parametri verranno visualizzate tutte le società come qui sotto. Se si preme su info verranno visualizzate le informazioni per raggiungere la società.</w:t>
+    </w:p>
+    <w:p>
+      <w:pPr>
+        <w:spacing w:after="20"/>
+      </w:pPr>
+    </w:p>
+    <w:p>
+      <w:pPr>
+        <w:spacing w:after="20"/>
+      </w:pPr>
+      <w:r>
+        <w:t>Se si preme sul bottone visualizza campi verranno fatti vedere i campi con le rispettive disponibilità</w:t>
       </w:r>
     </w:p>
     <w:p>
@@ -4580,9 +5284,25 @@
           <w:noProof/>
         </w:rPr>
         <w:drawing>
-          <wp:inline distT="0" distB="0" distL="0" distR="0" wp14:anchorId="196FF0D0" wp14:editId="46656043">
-            <wp:extent cx="6140450" cy="2262333"/>
+          <wp:anchor distT="0" distB="0" distL="114300" distR="114300" simplePos="0" relativeHeight="251688960" behindDoc="1" locked="0" layoutInCell="1" allowOverlap="1" wp14:anchorId="1ADE8623" wp14:editId="31748CDD">
+            <wp:simplePos x="0" y="0"/>
+            <wp:positionH relativeFrom="margin">
+              <wp:posOffset>-13854</wp:posOffset>
+            </wp:positionH>
+            <wp:positionV relativeFrom="paragraph">
+              <wp:posOffset>183342</wp:posOffset>
+            </wp:positionV>
+            <wp:extent cx="6140450" cy="2261870"/>
             <wp:effectExtent l="0" t="0" r="0" b="5080"/>
+            <wp:wrapTight wrapText="bothSides">
+              <wp:wrapPolygon edited="0">
+                <wp:start x="0" y="0"/>
+                <wp:lineTo x="0" y="21467"/>
+                <wp:lineTo x="21511" y="21467"/>
+                <wp:lineTo x="21511" y="0"/>
+                <wp:lineTo x="0" y="0"/>
+              </wp:wrapPolygon>
+            </wp:wrapTight>
             <wp:docPr id="20" name="Immagine 20" descr="Immagine che contiene testo, schermata, software, Icona del computer&#10;&#10;Descrizione generata automaticamente"/>
             <wp:cNvGraphicFramePr>
               <a:graphicFrameLocks xmlns:a="http://schemas.openxmlformats.org/drawingml/2006/main" noChangeAspect="1"/>
@@ -4595,7 +5315,13 @@
                     <pic:cNvPicPr/>
                   </pic:nvPicPr>
                   <pic:blipFill>
-                    <a:blip r:embed="rId16"/>
+                    <a:blip r:embed="rId18" cstate="print">
+                      <a:extLst>
+                        <a:ext uri="{28A0092B-C50C-407E-A947-70E740481C1C}">
+                          <a14:useLocalDpi xmlns:a14="http://schemas.microsoft.com/office/drawing/2010/main" val="0"/>
+                        </a:ext>
+                      </a:extLst>
+                    </a:blip>
                     <a:stretch>
                       <a:fillRect/>
                     </a:stretch>
@@ -4603,7 +5329,7 @@
                   <pic:spPr>
                     <a:xfrm>
                       <a:off x="0" y="0"/>
-                      <a:ext cx="6152631" cy="2266821"/>
+                      <a:ext cx="6140450" cy="2261870"/>
                     </a:xfrm>
                     <a:prstGeom prst="rect">
                       <a:avLst/>
@@ -4612,7 +5338,7 @@
                 </pic:pic>
               </a:graphicData>
             </a:graphic>
-          </wp:inline>
+          </wp:anchor>
         </w:drawing>
       </w:r>
     </w:p>
@@ -4625,50 +5351,6 @@
       <w:pPr>
         <w:spacing w:after="20"/>
       </w:pPr>
-    </w:p>
-    <w:p>
-      <w:pPr>
-        <w:spacing w:after="20"/>
-      </w:pPr>
-    </w:p>
-    <w:p>
-      <w:pPr>
-        <w:spacing w:after="20"/>
-      </w:pPr>
-    </w:p>
-    <w:p>
-      <w:pPr>
-        <w:spacing w:after="20"/>
-      </w:pPr>
-    </w:p>
-    <w:p>
-      <w:pPr>
-        <w:spacing w:after="20"/>
-      </w:pPr>
-    </w:p>
-    <w:p>
-      <w:pPr>
-        <w:spacing w:after="20"/>
-      </w:pPr>
-    </w:p>
-    <w:p>
-      <w:pPr>
-        <w:spacing w:after="20"/>
-      </w:pPr>
-    </w:p>
-    <w:p>
-      <w:pPr>
-        <w:spacing w:after="20"/>
-      </w:pPr>
-    </w:p>
-    <w:p>
-      <w:pPr>
-        <w:spacing w:after="20"/>
-      </w:pPr>
-      <w:r>
-        <w:lastRenderedPageBreak/>
-        <w:t>Se si preme sul bottone visualizza campi verranno fatti vedere i campi con le rispettive disponibilità</w:t>
-      </w:r>
     </w:p>
     <w:p>
       <w:pPr>
@@ -4678,6 +5360,7 @@
         <w:rPr>
           <w:noProof/>
         </w:rPr>
+        <w:lastRenderedPageBreak/>
         <w:drawing>
           <wp:anchor distT="0" distB="0" distL="114300" distR="114300" simplePos="0" relativeHeight="251676672" behindDoc="1" locked="0" layoutInCell="1" allowOverlap="1" wp14:anchorId="27FA540C" wp14:editId="05786191">
             <wp:simplePos x="0" y="0"/>
@@ -4710,7 +5393,7 @@
                     <pic:cNvPicPr/>
                   </pic:nvPicPr>
                   <pic:blipFill>
-                    <a:blip r:embed="rId17" cstate="print">
+                    <a:blip r:embed="rId19" cstate="print">
                       <a:extLst>
                         <a:ext uri="{28A0092B-C50C-407E-A947-70E740481C1C}">
                           <a14:useLocalDpi xmlns:a14="http://schemas.microsoft.com/office/drawing/2010/main" val="0"/>
@@ -4748,7 +5431,26 @@
         <w:spacing w:after="20"/>
       </w:pPr>
       <w:r>
-        <w:t>Gli slot selezionati in rosso vuol dire che sono già occupati. È possibile selezionare gli slot che si vogliono prenotare e poi selezionare la modalità di pagamento con il menu a tendina a destra dei campi. Se si seleziona online allora comparirà un form per inserire gli estremi della carta di credito.</w:t>
+        <w:t xml:space="preserve">Gli slot selezionati in rosso vuol dire che sono già occupati. È possibile selezionare gli slot che si vogliono prenotare e poi selezionare la modalità di pagamento con il menu a tendina a destra dei campi. Se si seleziona online allora comparirà un </w:t>
+      </w:r>
+      <w:proofErr w:type="spellStart"/>
+      <w:r>
+        <w:t>form</w:t>
+      </w:r>
+      <w:proofErr w:type="spellEnd"/>
+      <w:r>
+        <w:t xml:space="preserve"> per inserire gli estremi della carta di credito.</w:t>
+      </w:r>
+      <w:r>
+        <w:t xml:space="preserve"> Al termine del pagamento </w:t>
+      </w:r>
+      <w:proofErr w:type="spellStart"/>
+      <w:r>
+        <w:t>verra</w:t>
+      </w:r>
+      <w:proofErr w:type="spellEnd"/>
+      <w:r>
+        <w:t xml:space="preserve"> mandata una mail di conferma</w:t>
       </w:r>
     </w:p>
     <w:p>
@@ -4763,16 +5465,6 @@
       <w:r>
         <w:t>Inoltre, è possibile cambiare giorno, e all’occorrenza se si preme sul calendario si potrà selezionare il campo dal calendario</w:t>
       </w:r>
-    </w:p>
-    <w:p>
-      <w:pPr>
-        <w:spacing w:after="20"/>
-      </w:pPr>
-    </w:p>
-    <w:p>
-      <w:pPr>
-        <w:spacing w:after="20"/>
-      </w:pPr>
     </w:p>
     <w:p>
       <w:pPr>
@@ -4802,13 +5494,13 @@
           <w:noProof/>
         </w:rPr>
         <w:drawing>
-          <wp:anchor distT="0" distB="0" distL="114300" distR="114300" simplePos="0" relativeHeight="251678720" behindDoc="1" locked="0" layoutInCell="1" allowOverlap="1" wp14:anchorId="729A3D5A" wp14:editId="03581275">
+          <wp:anchor distT="0" distB="0" distL="114300" distR="114300" simplePos="0" relativeHeight="251678720" behindDoc="1" locked="0" layoutInCell="1" allowOverlap="1" wp14:anchorId="729A3D5A" wp14:editId="0B84D22C">
             <wp:simplePos x="0" y="0"/>
             <wp:positionH relativeFrom="margin">
-              <wp:align>left</wp:align>
+              <wp:posOffset>27709</wp:posOffset>
             </wp:positionH>
             <wp:positionV relativeFrom="paragraph">
-              <wp:posOffset>5542</wp:posOffset>
+              <wp:posOffset>25689</wp:posOffset>
             </wp:positionV>
             <wp:extent cx="2126615" cy="1979295"/>
             <wp:effectExtent l="0" t="0" r="6985" b="1905"/>
@@ -4833,7 +5525,7 @@
                     <pic:cNvPicPr/>
                   </pic:nvPicPr>
                   <pic:blipFill>
-                    <a:blip r:embed="rId18" cstate="print">
+                    <a:blip r:embed="rId20" cstate="print">
                       <a:extLst>
                         <a:ext uri="{28A0092B-C50C-407E-A947-70E740481C1C}">
                           <a14:useLocalDpi xmlns:a14="http://schemas.microsoft.com/office/drawing/2010/main" val="0"/>
@@ -4956,7 +5648,7 @@
                     <pic:cNvPicPr/>
                   </pic:nvPicPr>
                   <pic:blipFill>
-                    <a:blip r:embed="rId19" cstate="print">
+                    <a:blip r:embed="rId21" cstate="print">
                       <a:extLst>
                         <a:ext uri="{28A0092B-C50C-407E-A947-70E740481C1C}">
                           <a14:useLocalDpi xmlns:a14="http://schemas.microsoft.com/office/drawing/2010/main" val="0"/>
@@ -4989,7 +5681,23 @@
         </w:drawing>
       </w:r>
       <w:r>
-        <w:t>Infine, se si va su Mie prenotazioni, si possono visualizzare tutte le prenotazione effettuate da questo account (sia passate che future). Per le prenotazioni future è possibile disdirle se mancano più di 4 ore all’inizio.</w:t>
+        <w:t xml:space="preserve">Infine, se si va su Mie prenotazioni, si possono visualizzare tutte </w:t>
+      </w:r>
+      <w:proofErr w:type="gramStart"/>
+      <w:r>
+        <w:t>le prenotazione</w:t>
+      </w:r>
+      <w:proofErr w:type="gramEnd"/>
+      <w:r>
+        <w:t xml:space="preserve"> effettuate da questo account (sia passate che future). Per le prenotazioni future è possibile disdirle se mancano più di </w:t>
+      </w:r>
+      <w:proofErr w:type="gramStart"/>
+      <w:r>
+        <w:t>4</w:t>
+      </w:r>
+      <w:proofErr w:type="gramEnd"/>
+      <w:r>
+        <w:t xml:space="preserve"> ore all’inizio.</w:t>
       </w:r>
     </w:p>
     <w:p>
@@ -5002,65 +5710,21 @@
     </w:p>
     <w:p>
       <w:pPr>
-        <w:spacing w:after="20"/>
-      </w:pPr>
-    </w:p>
-    <w:p>
-      <w:pPr>
-        <w:spacing w:after="20"/>
-      </w:pPr>
-    </w:p>
-    <w:p>
-      <w:pPr>
-        <w:spacing w:after="20"/>
-      </w:pPr>
-    </w:p>
-    <w:p>
-      <w:pPr>
-        <w:spacing w:after="20"/>
-      </w:pPr>
-    </w:p>
-    <w:p>
-      <w:pPr>
-        <w:spacing w:after="20"/>
-      </w:pPr>
-    </w:p>
-    <w:p>
-      <w:pPr>
-        <w:spacing w:after="20"/>
-      </w:pPr>
-    </w:p>
-    <w:p>
-      <w:pPr>
-        <w:spacing w:after="20"/>
-      </w:pPr>
-    </w:p>
-    <w:p>
-      <w:pPr>
-        <w:spacing w:after="20"/>
-      </w:pPr>
-    </w:p>
-    <w:p>
-      <w:pPr>
-        <w:spacing w:after="20"/>
-      </w:pPr>
-    </w:p>
-    <w:p>
-      <w:pPr>
         <w:pStyle w:val="Titolo1"/>
       </w:pPr>
+      <w:bookmarkStart w:id="15" w:name="_Toc200898314"/>
       <w:r>
         <w:rPr>
           <w:b/>
           <w:bCs/>
           <w:color w:val="00B050"/>
         </w:rPr>
-        <w:lastRenderedPageBreak/>
         <w:t>5 Gestione e memorizzazione dati</w:t>
       </w:r>
       <w:r>
         <w:t>:</w:t>
       </w:r>
+      <w:bookmarkEnd w:id="15"/>
     </w:p>
     <w:p>
       <w:pPr>
@@ -5074,6 +5738,7 @@
           <w:szCs w:val="22"/>
         </w:rPr>
       </w:pPr>
+      <w:bookmarkStart w:id="16" w:name="_Toc200898315"/>
       <w:r>
         <w:rPr>
           <w:rFonts w:asciiTheme="minorHAnsi" w:eastAsiaTheme="minorHAnsi" w:hAnsiTheme="minorHAnsi" w:cstheme="minorBidi"/>
@@ -5085,13 +5750,22 @@
         </w:rPr>
         <w:t>5.1 Struttura file models.py</w:t>
       </w:r>
-    </w:p>
-    <w:p>
-      <w:pPr>
-        <w:spacing w:after="20"/>
-      </w:pPr>
-      <w:r>
-        <w:t xml:space="preserve">Nel file models.py abbiamo le varie classi che rappresentano le tabelle del database. Nello specifico : </w:t>
+      <w:bookmarkEnd w:id="16"/>
+    </w:p>
+    <w:p>
+      <w:pPr>
+        <w:spacing w:after="20"/>
+      </w:pPr>
+      <w:r>
+        <w:t xml:space="preserve">Nel file models.py abbiamo le varie classi che rappresentano le tabelle del database. Nello </w:t>
+      </w:r>
+      <w:proofErr w:type="gramStart"/>
+      <w:r>
+        <w:t>specifico :</w:t>
+      </w:r>
+      <w:proofErr w:type="gramEnd"/>
+      <w:r>
+        <w:t xml:space="preserve"> </w:t>
       </w:r>
     </w:p>
     <w:p>
@@ -5106,15 +5780,22 @@
       <w:r>
         <w:t xml:space="preserve">La classe </w:t>
       </w:r>
+      <w:proofErr w:type="spellStart"/>
       <w:r>
         <w:t>AccountManager</w:t>
       </w:r>
+      <w:proofErr w:type="spellEnd"/>
       <w:r>
         <w:t xml:space="preserve"> </w:t>
       </w:r>
       <w:r>
-        <w:t>serve a Django per sapere come creare utenti e superuser</w:t>
-      </w:r>
+        <w:t xml:space="preserve">serve a Django per sapere come creare utenti e </w:t>
+      </w:r>
+      <w:proofErr w:type="spellStart"/>
+      <w:r>
+        <w:t>superuser</w:t>
+      </w:r>
+      <w:proofErr w:type="spellEnd"/>
       <w:r>
         <w:t>. Non è presente nel modello del database.</w:t>
       </w:r>
@@ -5155,6 +5836,7 @@
         <w:spacing w:after="20"/>
       </w:pPr>
       <w:r>
+        <w:lastRenderedPageBreak/>
         <w:t>La classe Campo</w:t>
       </w:r>
     </w:p>
@@ -5196,6 +5878,7 @@
           <w:szCs w:val="22"/>
         </w:rPr>
       </w:pPr>
+      <w:bookmarkStart w:id="17" w:name="_Toc200898316"/>
       <w:r>
         <w:rPr>
           <w:rFonts w:asciiTheme="minorHAnsi" w:eastAsiaTheme="minorHAnsi" w:hAnsiTheme="minorHAnsi" w:cstheme="minorBidi"/>
@@ -5207,6 +5890,7 @@
         </w:rPr>
         <w:t>5.2 Popolazione Database</w:t>
       </w:r>
+      <w:bookmarkEnd w:id="17"/>
     </w:p>
     <w:p>
       <w:pPr>
@@ -5238,7 +5922,20 @@
         <w:t xml:space="preserve"> con i seguenti dati</w:t>
       </w:r>
       <w:r>
-        <w:t xml:space="preserve"> (lascio qui sotto le foto del file .json utilizzato per importare i dati nel database)</w:t>
+        <w:t xml:space="preserve"> (lascio qui sotto le foto del </w:t>
+      </w:r>
+      <w:proofErr w:type="gramStart"/>
+      <w:r>
+        <w:t>file .</w:t>
+      </w:r>
+      <w:proofErr w:type="spellStart"/>
+      <w:r>
+        <w:t>json</w:t>
+      </w:r>
+      <w:proofErr w:type="spellEnd"/>
+      <w:proofErr w:type="gramEnd"/>
+      <w:r>
+        <w:t xml:space="preserve"> utilizzato per importare i dati nel database)</w:t>
       </w:r>
       <w:r>
         <w:t xml:space="preserve">: </w:t>
@@ -5311,7 +6008,7 @@
           </mc:Choice>
           <mc:Fallback>
             <w:pict>
-              <v:shapetype w14:anchorId="7387DC34" id="_x0000_t67" coordsize="21600,21600" o:spt="67" adj="16200,5400" path="m0@0l@1@0@1,0@2,0@2@0,21600@0,10800,21600xe">
+              <v:shapetype w14:anchorId="760ED3D7" id="_x0000_t67" coordsize="21600,21600" o:spt="67" adj="16200,5400" path="m0@0l@1@0@1,0@2,0@2@0,21600@0,10800,21600xe">
                 <v:stroke joinstyle="miter"/>
                 <v:formulas>
                   <v:f eqn="val #0"/>
@@ -5395,7 +6092,7 @@
           </mc:Choice>
           <mc:Fallback>
             <w:pict>
-              <v:shape w14:anchorId="4E28A299" id="Freccia in giù 4" o:spid="_x0000_s1026" type="#_x0000_t67" style="position:absolute;margin-left:63.25pt;margin-top:6.5pt;width:19.1pt;height:9.8pt;z-index:251680768;visibility:visible;mso-wrap-style:square;mso-wrap-distance-left:9pt;mso-wrap-distance-top:0;mso-wrap-distance-right:9pt;mso-wrap-distance-bottom:0;mso-position-horizontal:absolute;mso-position-horizontal-relative:text;mso-position-vertical:absolute;mso-position-vertical-relative:text;v-text-anchor:middle" o:gfxdata="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" adj="10800" fillcolor="#4472c4 [3204]" strokecolor="#1f3763 [1604]" strokeweight="1pt"/>
+              <v:shape w14:anchorId="5E2CC58D" id="Freccia in giù 4" o:spid="_x0000_s1026" type="#_x0000_t67" style="position:absolute;margin-left:63.25pt;margin-top:6.5pt;width:19.1pt;height:9.8pt;z-index:251680768;visibility:visible;mso-wrap-style:square;mso-wrap-distance-left:9pt;mso-wrap-distance-top:0;mso-wrap-distance-right:9pt;mso-wrap-distance-bottom:0;mso-position-horizontal:absolute;mso-position-horizontal-relative:text;mso-position-vertical:absolute;mso-position-vertical-relative:text;v-text-anchor:middle" o:gfxdata="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" adj="10800" fillcolor="#4472c4 [3204]" strokecolor="#1f3763 [1604]" strokeweight="1pt"/>
             </w:pict>
           </mc:Fallback>
         </mc:AlternateContent>
@@ -5435,7 +6132,7 @@
           <w:noProof/>
         </w:rPr>
         <w:drawing>
-          <wp:anchor distT="0" distB="0" distL="114300" distR="114300" simplePos="0" relativeHeight="251681792" behindDoc="1" locked="0" layoutInCell="1" allowOverlap="1" wp14:anchorId="42987065" wp14:editId="489D8F60">
+          <wp:anchor distT="0" distB="0" distL="114300" distR="114300" simplePos="0" relativeHeight="251681792" behindDoc="1" locked="0" layoutInCell="1" allowOverlap="1" wp14:anchorId="42987065" wp14:editId="590D850D">
             <wp:simplePos x="0" y="0"/>
             <wp:positionH relativeFrom="margin">
               <wp:posOffset>3601720</wp:posOffset>
@@ -5466,7 +6163,7 @@
                     <pic:cNvPicPr/>
                   </pic:nvPicPr>
                   <pic:blipFill>
-                    <a:blip r:embed="rId20">
+                    <a:blip r:embed="rId22">
                       <a:extLst>
                         <a:ext uri="{28A0092B-C50C-407E-A947-70E740481C1C}">
                           <a14:useLocalDpi xmlns:a14="http://schemas.microsoft.com/office/drawing/2010/main" val="0"/>
@@ -5503,7 +6200,7 @@
           <w:noProof/>
         </w:rPr>
         <w:drawing>
-          <wp:anchor distT="0" distB="0" distL="114300" distR="114300" simplePos="0" relativeHeight="251679744" behindDoc="1" locked="0" layoutInCell="1" allowOverlap="1" wp14:anchorId="57233DCE" wp14:editId="05D8F098">
+          <wp:anchor distT="0" distB="0" distL="114300" distR="114300" simplePos="0" relativeHeight="251679744" behindDoc="1" locked="0" layoutInCell="1" allowOverlap="1" wp14:anchorId="57233DCE" wp14:editId="703D411E">
             <wp:simplePos x="0" y="0"/>
             <wp:positionH relativeFrom="margin">
               <wp:posOffset>-83127</wp:posOffset>
@@ -5534,7 +6231,7 @@
                     <pic:cNvPicPr/>
                   </pic:nvPicPr>
                   <pic:blipFill>
-                    <a:blip r:embed="rId21">
+                    <a:blip r:embed="rId23">
                       <a:extLst>
                         <a:ext uri="{28A0092B-C50C-407E-A947-70E740481C1C}">
                           <a14:useLocalDpi xmlns:a14="http://schemas.microsoft.com/office/drawing/2010/main" val="0"/>
@@ -5773,7 +6470,7 @@
                     <pic:cNvPicPr/>
                   </pic:nvPicPr>
                   <pic:blipFill>
-                    <a:blip r:embed="rId22">
+                    <a:blip r:embed="rId24">
                       <a:extLst>
                         <a:ext uri="{28A0092B-C50C-407E-A947-70E740481C1C}">
                           <a14:useLocalDpi xmlns:a14="http://schemas.microsoft.com/office/drawing/2010/main" val="0"/>
@@ -5871,7 +6568,7 @@
                     <pic:cNvPicPr/>
                   </pic:nvPicPr>
                   <pic:blipFill>
-                    <a:blip r:embed="rId23">
+                    <a:blip r:embed="rId25">
                       <a:extLst>
                         <a:ext uri="{28A0092B-C50C-407E-A947-70E740481C1C}">
                           <a14:useLocalDpi xmlns:a14="http://schemas.microsoft.com/office/drawing/2010/main" val="0"/>
@@ -6083,6 +6780,7 @@
       <w:pPr>
         <w:pStyle w:val="Titolo2"/>
       </w:pPr>
+      <w:bookmarkStart w:id="18" w:name="_Toc200898317"/>
       <w:r>
         <w:rPr>
           <w:rFonts w:asciiTheme="minorHAnsi" w:eastAsiaTheme="minorHAnsi" w:hAnsiTheme="minorHAnsi" w:cstheme="minorBidi"/>
@@ -6116,6 +6814,7 @@
         </w:rPr>
         <w:t xml:space="preserve"> eliminazione dati nel database</w:t>
       </w:r>
+      <w:bookmarkEnd w:id="18"/>
     </w:p>
     <w:p>
       <w:pPr>
@@ -6134,16 +6833,34 @@
         </w:numPr>
         <w:spacing w:after="20"/>
       </w:pPr>
-      <w:r>
-        <w:t>python manage.py flush</w:t>
-      </w:r>
-    </w:p>
-    <w:p>
-      <w:pPr>
-        <w:spacing w:after="20"/>
-      </w:pPr>
-      <w:r>
-        <w:t>Per caricare invece i dati del file .json utilizzare il comando:</w:t>
+      <w:proofErr w:type="spellStart"/>
+      <w:r>
+        <w:t>python</w:t>
+      </w:r>
+      <w:proofErr w:type="spellEnd"/>
+      <w:r>
+        <w:t xml:space="preserve"> manage.py flush</w:t>
+      </w:r>
+    </w:p>
+    <w:p>
+      <w:pPr>
+        <w:spacing w:after="20"/>
+      </w:pPr>
+      <w:r>
+        <w:t xml:space="preserve">Per caricare invece i dati del </w:t>
+      </w:r>
+      <w:proofErr w:type="gramStart"/>
+      <w:r>
+        <w:t>file .</w:t>
+      </w:r>
+      <w:proofErr w:type="spellStart"/>
+      <w:r>
+        <w:t>json</w:t>
+      </w:r>
+      <w:proofErr w:type="spellEnd"/>
+      <w:proofErr w:type="gramEnd"/>
+      <w:r>
+        <w:t xml:space="preserve"> utilizzare il comando:</w:t>
       </w:r>
     </w:p>
     <w:p>
@@ -6155,9 +6872,32 @@
         </w:numPr>
         <w:spacing w:after="20"/>
       </w:pPr>
-      <w:r>
-        <w:t>python manage.py loaddata dati_iniziali.json</w:t>
-      </w:r>
+      <w:proofErr w:type="spellStart"/>
+      <w:r>
+        <w:t>python</w:t>
+      </w:r>
+      <w:proofErr w:type="spellEnd"/>
+      <w:r>
+        <w:t xml:space="preserve"> manage.py </w:t>
+      </w:r>
+      <w:proofErr w:type="spellStart"/>
+      <w:r>
+        <w:t>loaddata</w:t>
+      </w:r>
+      <w:proofErr w:type="spellEnd"/>
+      <w:r>
+        <w:t xml:space="preserve"> </w:t>
+      </w:r>
+      <w:proofErr w:type="spellStart"/>
+      <w:r>
+        <w:t>dati_</w:t>
+      </w:r>
+      <w:proofErr w:type="gramStart"/>
+      <w:r>
+        <w:t>iniziali.json</w:t>
+      </w:r>
+      <w:proofErr w:type="spellEnd"/>
+      <w:proofErr w:type="gramEnd"/>
     </w:p>
     <w:p>
       <w:pPr>
@@ -6174,18 +6914,567 @@
     </w:p>
     <w:p>
       <w:pPr>
-        <w:spacing w:after="20"/>
-      </w:pPr>
-    </w:p>
-    <w:p>
-      <w:pPr>
-        <w:spacing w:after="20"/>
-      </w:pPr>
-    </w:p>
-    <w:p>
-      <w:pPr>
-        <w:spacing w:after="20"/>
-      </w:pPr>
+        <w:pStyle w:val="Titolo1"/>
+        <w:spacing w:after="20"/>
+        <w:rPr>
+          <w:b/>
+          <w:bCs/>
+          <w:color w:val="00B050"/>
+        </w:rPr>
+      </w:pPr>
+      <w:bookmarkStart w:id="19" w:name="_Toc200898318"/>
+      <w:r>
+        <w:rPr>
+          <w:b/>
+          <w:bCs/>
+          <w:color w:val="00B050"/>
+        </w:rPr>
+        <w:t>6. Test</w:t>
+      </w:r>
+      <w:bookmarkEnd w:id="19"/>
+    </w:p>
+    <w:p>
+      <w:pPr>
+        <w:pStyle w:val="Titolo2"/>
+        <w:spacing w:after="20"/>
+        <w:rPr>
+          <w:rFonts w:asciiTheme="minorHAnsi" w:eastAsiaTheme="minorHAnsi" w:hAnsiTheme="minorHAnsi" w:cstheme="minorBidi"/>
+          <w:b/>
+          <w:bCs/>
+          <w:color w:val="auto"/>
+          <w:sz w:val="22"/>
+          <w:szCs w:val="22"/>
+        </w:rPr>
+      </w:pPr>
+      <w:bookmarkStart w:id="20" w:name="_Toc200898319"/>
+      <w:r>
+        <w:rPr>
+          <w:rFonts w:asciiTheme="minorHAnsi" w:eastAsiaTheme="minorHAnsi" w:hAnsiTheme="minorHAnsi" w:cstheme="minorBidi"/>
+          <w:b/>
+          <w:bCs/>
+          <w:color w:val="auto"/>
+          <w:sz w:val="22"/>
+          <w:szCs w:val="22"/>
+        </w:rPr>
+        <w:t>6.1 Spiegazione test scelti</w:t>
+      </w:r>
+      <w:bookmarkEnd w:id="20"/>
+    </w:p>
+    <w:p>
+      <w:pPr>
+        <w:spacing w:after="20"/>
+      </w:pPr>
+      <w:r>
+        <w:t xml:space="preserve">Ho scelto di fare </w:t>
+      </w:r>
+      <w:proofErr w:type="gramStart"/>
+      <w:r>
+        <w:t>2</w:t>
+      </w:r>
+      <w:proofErr w:type="gramEnd"/>
+      <w:r>
+        <w:t xml:space="preserve"> test nel mio progetto: </w:t>
+      </w:r>
+    </w:p>
+    <w:p>
+      <w:pPr>
+        <w:pStyle w:val="Paragrafoelenco"/>
+        <w:numPr>
+          <w:ilvl w:val="0"/>
+          <w:numId w:val="11"/>
+        </w:numPr>
+        <w:spacing w:after="20"/>
+      </w:pPr>
+      <w:r>
+        <w:lastRenderedPageBreak/>
+        <w:t xml:space="preserve">il primo testa </w:t>
+      </w:r>
+      <w:r>
+        <w:t>verifica che il codice per la creazione di una prenotazione funzioni correttamente: controlla che i dati siano salvati giusti e che la prenotazione risulti pagata</w:t>
+      </w:r>
+    </w:p>
+    <w:p>
+      <w:pPr>
+        <w:pStyle w:val="Paragrafoelenco"/>
+        <w:numPr>
+          <w:ilvl w:val="0"/>
+          <w:numId w:val="11"/>
+        </w:numPr>
+        <w:spacing w:after="20"/>
+      </w:pPr>
+      <w:r>
+        <w:t xml:space="preserve">il secondo test </w:t>
+      </w:r>
+      <w:r>
+        <w:t xml:space="preserve">controlla che la vista </w:t>
+      </w:r>
+      <w:proofErr w:type="spellStart"/>
+      <w:r>
+        <w:t>campi_polisportiva</w:t>
+      </w:r>
+      <w:proofErr w:type="spellEnd"/>
+      <w:r>
+        <w:t xml:space="preserve"> funzioni: verifica che la pagina risponda correttamente (HTTP 200) e che mostri il nome della polisportiva, cioè che la pagina venga generata e visualizzata come previsto</w:t>
+      </w:r>
+    </w:p>
+    <w:p>
+      <w:pPr>
+        <w:spacing w:after="20"/>
+        <w:ind w:left="360"/>
+      </w:pPr>
+    </w:p>
+    <w:p>
+      <w:pPr>
+        <w:pStyle w:val="Titolo2"/>
+        <w:spacing w:after="20"/>
+        <w:rPr>
+          <w:rFonts w:asciiTheme="minorHAnsi" w:eastAsiaTheme="minorHAnsi" w:hAnsiTheme="minorHAnsi" w:cstheme="minorBidi"/>
+          <w:b/>
+          <w:bCs/>
+          <w:color w:val="auto"/>
+          <w:sz w:val="22"/>
+          <w:szCs w:val="22"/>
+        </w:rPr>
+      </w:pPr>
+      <w:bookmarkStart w:id="21" w:name="_Toc200898320"/>
+      <w:r>
+        <w:rPr>
+          <w:rFonts w:asciiTheme="minorHAnsi" w:eastAsiaTheme="minorHAnsi" w:hAnsiTheme="minorHAnsi" w:cstheme="minorBidi"/>
+          <w:b/>
+          <w:bCs/>
+          <w:color w:val="auto"/>
+          <w:sz w:val="22"/>
+          <w:szCs w:val="22"/>
+        </w:rPr>
+        <w:t>6.2 Implementazione</w:t>
+      </w:r>
+      <w:bookmarkEnd w:id="21"/>
+    </w:p>
+    <w:p>
+      <w:r>
+        <w:rPr>
+          <w:noProof/>
+        </w:rPr>
+        <w:drawing>
+          <wp:anchor distT="0" distB="0" distL="114300" distR="114300" simplePos="0" relativeHeight="251685888" behindDoc="1" locked="0" layoutInCell="1" allowOverlap="1" wp14:anchorId="4399018D" wp14:editId="75DC2DC7">
+            <wp:simplePos x="0" y="0"/>
+            <wp:positionH relativeFrom="margin">
+              <wp:posOffset>55245</wp:posOffset>
+            </wp:positionH>
+            <wp:positionV relativeFrom="paragraph">
+              <wp:posOffset>190500</wp:posOffset>
+            </wp:positionV>
+            <wp:extent cx="5472430" cy="3194050"/>
+            <wp:effectExtent l="0" t="0" r="0" b="6350"/>
+            <wp:wrapTight wrapText="bothSides">
+              <wp:wrapPolygon edited="0">
+                <wp:start x="0" y="0"/>
+                <wp:lineTo x="0" y="21514"/>
+                <wp:lineTo x="21505" y="21514"/>
+                <wp:lineTo x="21505" y="0"/>
+                <wp:lineTo x="0" y="0"/>
+              </wp:wrapPolygon>
+            </wp:wrapTight>
+            <wp:docPr id="26" name="Immagine 26" descr="Immagine che contiene testo, schermata&#10;&#10;Descrizione generata automaticamente"/>
+            <wp:cNvGraphicFramePr>
+              <a:graphicFrameLocks xmlns:a="http://schemas.openxmlformats.org/drawingml/2006/main" noChangeAspect="1"/>
+            </wp:cNvGraphicFramePr>
+            <a:graphic xmlns:a="http://schemas.openxmlformats.org/drawingml/2006/main">
+              <a:graphicData uri="http://schemas.openxmlformats.org/drawingml/2006/picture">
+                <pic:pic xmlns:pic="http://schemas.openxmlformats.org/drawingml/2006/picture">
+                  <pic:nvPicPr>
+                    <pic:cNvPr id="26" name="Immagine 26" descr="Immagine che contiene testo, schermata&#10;&#10;Descrizione generata automaticamente"/>
+                    <pic:cNvPicPr/>
+                  </pic:nvPicPr>
+                  <pic:blipFill>
+                    <a:blip r:embed="rId26">
+                      <a:extLst>
+                        <a:ext uri="{28A0092B-C50C-407E-A947-70E740481C1C}">
+                          <a14:useLocalDpi xmlns:a14="http://schemas.microsoft.com/office/drawing/2010/main" val="0"/>
+                        </a:ext>
+                      </a:extLst>
+                    </a:blip>
+                    <a:stretch>
+                      <a:fillRect/>
+                    </a:stretch>
+                  </pic:blipFill>
+                  <pic:spPr>
+                    <a:xfrm>
+                      <a:off x="0" y="0"/>
+                      <a:ext cx="5472430" cy="3194050"/>
+                    </a:xfrm>
+                    <a:prstGeom prst="rect">
+                      <a:avLst/>
+                    </a:prstGeom>
+                  </pic:spPr>
+                </pic:pic>
+              </a:graphicData>
+            </a:graphic>
+            <wp14:sizeRelH relativeFrom="margin">
+              <wp14:pctWidth>0</wp14:pctWidth>
+            </wp14:sizeRelH>
+            <wp14:sizeRelV relativeFrom="margin">
+              <wp14:pctHeight>0</wp14:pctHeight>
+            </wp14:sizeRelV>
+          </wp:anchor>
+        </w:drawing>
+      </w:r>
+      <w:r>
+        <w:t xml:space="preserve">Ecco l’implementazione del primo test: </w:t>
+      </w:r>
+    </w:p>
+    <w:p/>
+    <w:p>
+      <w:pPr>
+        <w:spacing w:after="20"/>
+      </w:pPr>
+    </w:p>
+    <w:p>
+      <w:pPr>
+        <w:spacing w:after="20"/>
+      </w:pPr>
+    </w:p>
+    <w:p>
+      <w:pPr>
+        <w:spacing w:after="20"/>
+      </w:pPr>
+    </w:p>
+    <w:p>
+      <w:pPr>
+        <w:spacing w:after="20"/>
+      </w:pPr>
+    </w:p>
+    <w:p>
+      <w:pPr>
+        <w:spacing w:after="20"/>
+      </w:pPr>
+    </w:p>
+    <w:p>
+      <w:pPr>
+        <w:spacing w:after="20"/>
+      </w:pPr>
+    </w:p>
+    <w:p>
+      <w:pPr>
+        <w:spacing w:after="20"/>
+      </w:pPr>
+    </w:p>
+    <w:p>
+      <w:pPr>
+        <w:spacing w:after="20"/>
+      </w:pPr>
+    </w:p>
+    <w:p>
+      <w:pPr>
+        <w:spacing w:after="20"/>
+      </w:pPr>
+    </w:p>
+    <w:p>
+      <w:pPr>
+        <w:spacing w:after="20"/>
+      </w:pPr>
+    </w:p>
+    <w:p>
+      <w:pPr>
+        <w:spacing w:after="20"/>
+      </w:pPr>
+    </w:p>
+    <w:p>
+      <w:pPr>
+        <w:spacing w:after="20"/>
+      </w:pPr>
+    </w:p>
+    <w:p>
+      <w:pPr>
+        <w:spacing w:after="20"/>
+      </w:pPr>
+    </w:p>
+    <w:p>
+      <w:pPr>
+        <w:spacing w:after="20"/>
+      </w:pPr>
+    </w:p>
+    <w:p>
+      <w:pPr>
+        <w:spacing w:after="20"/>
+      </w:pPr>
+    </w:p>
+    <w:p>
+      <w:pPr>
+        <w:spacing w:after="20"/>
+      </w:pPr>
+    </w:p>
+    <w:p>
+      <w:pPr>
+        <w:spacing w:after="20"/>
+      </w:pPr>
+      <w:r>
+        <w:rPr>
+          <w:noProof/>
+        </w:rPr>
+        <w:drawing>
+          <wp:anchor distT="0" distB="0" distL="114300" distR="114300" simplePos="0" relativeHeight="251686912" behindDoc="1" locked="0" layoutInCell="1" allowOverlap="1" wp14:anchorId="2AD5D535" wp14:editId="29A83B6C">
+            <wp:simplePos x="0" y="0"/>
+            <wp:positionH relativeFrom="margin">
+              <wp:align>left</wp:align>
+            </wp:positionH>
+            <wp:positionV relativeFrom="paragraph">
+              <wp:posOffset>198120</wp:posOffset>
+            </wp:positionV>
+            <wp:extent cx="5541645" cy="1529080"/>
+            <wp:effectExtent l="0" t="0" r="1905" b="0"/>
+            <wp:wrapTight wrapText="bothSides">
+              <wp:wrapPolygon edited="0">
+                <wp:start x="0" y="0"/>
+                <wp:lineTo x="0" y="21259"/>
+                <wp:lineTo x="21533" y="21259"/>
+                <wp:lineTo x="21533" y="0"/>
+                <wp:lineTo x="0" y="0"/>
+              </wp:wrapPolygon>
+            </wp:wrapTight>
+            <wp:docPr id="27" name="Immagine 27" descr="Immagine che contiene testo, schermata, Carattere&#10;&#10;Descrizione generata automaticamente"/>
+            <wp:cNvGraphicFramePr>
+              <a:graphicFrameLocks xmlns:a="http://schemas.openxmlformats.org/drawingml/2006/main" noChangeAspect="1"/>
+            </wp:cNvGraphicFramePr>
+            <a:graphic xmlns:a="http://schemas.openxmlformats.org/drawingml/2006/main">
+              <a:graphicData uri="http://schemas.openxmlformats.org/drawingml/2006/picture">
+                <pic:pic xmlns:pic="http://schemas.openxmlformats.org/drawingml/2006/picture">
+                  <pic:nvPicPr>
+                    <pic:cNvPr id="27" name="Immagine 27" descr="Immagine che contiene testo, schermata, Carattere&#10;&#10;Descrizione generata automaticamente"/>
+                    <pic:cNvPicPr/>
+                  </pic:nvPicPr>
+                  <pic:blipFill>
+                    <a:blip r:embed="rId27">
+                      <a:extLst>
+                        <a:ext uri="{28A0092B-C50C-407E-A947-70E740481C1C}">
+                          <a14:useLocalDpi xmlns:a14="http://schemas.microsoft.com/office/drawing/2010/main" val="0"/>
+                        </a:ext>
+                      </a:extLst>
+                    </a:blip>
+                    <a:stretch>
+                      <a:fillRect/>
+                    </a:stretch>
+                  </pic:blipFill>
+                  <pic:spPr>
+                    <a:xfrm>
+                      <a:off x="0" y="0"/>
+                      <a:ext cx="5541645" cy="1529080"/>
+                    </a:xfrm>
+                    <a:prstGeom prst="rect">
+                      <a:avLst/>
+                    </a:prstGeom>
+                  </pic:spPr>
+                </pic:pic>
+              </a:graphicData>
+            </a:graphic>
+            <wp14:sizeRelH relativeFrom="margin">
+              <wp14:pctWidth>0</wp14:pctWidth>
+            </wp14:sizeRelH>
+            <wp14:sizeRelV relativeFrom="margin">
+              <wp14:pctHeight>0</wp14:pctHeight>
+            </wp14:sizeRelV>
+          </wp:anchor>
+        </w:drawing>
+      </w:r>
+      <w:r>
+        <w:t xml:space="preserve">Ecco l’implementazione del secondo test: </w:t>
+      </w:r>
+    </w:p>
+    <w:p>
+      <w:pPr>
+        <w:spacing w:after="20"/>
+      </w:pPr>
+    </w:p>
+    <w:p>
+      <w:pPr>
+        <w:spacing w:after="20"/>
+      </w:pPr>
+    </w:p>
+    <w:p>
+      <w:pPr>
+        <w:spacing w:after="20"/>
+      </w:pPr>
+    </w:p>
+    <w:p>
+      <w:pPr>
+        <w:spacing w:after="20"/>
+      </w:pPr>
+    </w:p>
+    <w:p>
+      <w:pPr>
+        <w:spacing w:after="20"/>
+      </w:pPr>
+    </w:p>
+    <w:p>
+      <w:pPr>
+        <w:spacing w:after="20"/>
+      </w:pPr>
+    </w:p>
+    <w:p>
+      <w:pPr>
+        <w:spacing w:after="20"/>
+      </w:pPr>
+    </w:p>
+    <w:p>
+      <w:pPr>
+        <w:spacing w:after="20"/>
+      </w:pPr>
+    </w:p>
+    <w:p>
+      <w:pPr>
+        <w:spacing w:after="20"/>
+      </w:pPr>
+    </w:p>
+    <w:p>
+      <w:pPr>
+        <w:pStyle w:val="Titolo2"/>
+        <w:rPr>
+          <w:rFonts w:asciiTheme="minorHAnsi" w:eastAsiaTheme="minorHAnsi" w:hAnsiTheme="minorHAnsi" w:cstheme="minorBidi"/>
+          <w:b/>
+          <w:bCs/>
+          <w:color w:val="auto"/>
+          <w:sz w:val="22"/>
+          <w:szCs w:val="22"/>
+        </w:rPr>
+      </w:pPr>
+      <w:bookmarkStart w:id="22" w:name="_Toc200898321"/>
+      <w:r>
+        <w:rPr>
+          <w:rFonts w:asciiTheme="minorHAnsi" w:eastAsiaTheme="minorHAnsi" w:hAnsiTheme="minorHAnsi" w:cstheme="minorBidi"/>
+          <w:b/>
+          <w:bCs/>
+          <w:color w:val="auto"/>
+          <w:sz w:val="22"/>
+          <w:szCs w:val="22"/>
+        </w:rPr>
+        <w:t>6.3 Risultati</w:t>
+      </w:r>
+      <w:bookmarkEnd w:id="22"/>
+    </w:p>
+    <w:p>
+      <w:pPr>
+        <w:spacing w:after="20"/>
+      </w:pPr>
+      <w:r>
+        <w:t xml:space="preserve">Se, dopo aver eseguito i test con il comando: </w:t>
+      </w:r>
+      <w:proofErr w:type="spellStart"/>
+      <w:r>
+        <w:rPr>
+          <w:u w:val="single"/>
+        </w:rPr>
+        <w:t>python</w:t>
+      </w:r>
+      <w:proofErr w:type="spellEnd"/>
+      <w:r>
+        <w:rPr>
+          <w:u w:val="single"/>
+        </w:rPr>
+        <w:t xml:space="preserve"> manage.py test accounts</w:t>
+      </w:r>
+      <w:r>
+        <w:t xml:space="preserve">, </w:t>
+      </w:r>
+      <w:proofErr w:type="spellStart"/>
+      <w:r>
+        <w:t>python</w:t>
+      </w:r>
+      <w:proofErr w:type="spellEnd"/>
+      <w:r>
+        <w:t xml:space="preserve"> non segnala errori (</w:t>
+      </w:r>
+      <w:proofErr w:type="spellStart"/>
+      <w:r>
+        <w:t>Errors</w:t>
+      </w:r>
+      <w:proofErr w:type="spellEnd"/>
+      <w:r>
+        <w:t xml:space="preserve"> o </w:t>
+      </w:r>
+      <w:proofErr w:type="spellStart"/>
+      <w:r>
+        <w:t>Failed</w:t>
+      </w:r>
+      <w:proofErr w:type="spellEnd"/>
+      <w:r>
+        <w:t>) vuol dire che i test sono andati a buon fine, come in que</w:t>
+      </w:r>
+      <w:r>
+        <w:t>sto caso.</w:t>
+      </w:r>
+    </w:p>
+    <w:p>
+      <w:pPr>
+        <w:spacing w:after="20"/>
+      </w:pPr>
+      <w:r>
+        <w:rPr>
+          <w:noProof/>
+        </w:rPr>
+        <w:drawing>
+          <wp:anchor distT="0" distB="0" distL="114300" distR="114300" simplePos="0" relativeHeight="251687936" behindDoc="1" locked="0" layoutInCell="1" allowOverlap="1" wp14:anchorId="6DCC5BFA" wp14:editId="726B422D">
+            <wp:simplePos x="0" y="0"/>
+            <wp:positionH relativeFrom="margin">
+              <wp:align>left</wp:align>
+            </wp:positionH>
+            <wp:positionV relativeFrom="paragraph">
+              <wp:posOffset>97501</wp:posOffset>
+            </wp:positionV>
+            <wp:extent cx="5278120" cy="1522730"/>
+            <wp:effectExtent l="0" t="0" r="0" b="1270"/>
+            <wp:wrapTight wrapText="bothSides">
+              <wp:wrapPolygon edited="0">
+                <wp:start x="0" y="0"/>
+                <wp:lineTo x="0" y="21348"/>
+                <wp:lineTo x="21517" y="21348"/>
+                <wp:lineTo x="21517" y="0"/>
+                <wp:lineTo x="0" y="0"/>
+              </wp:wrapPolygon>
+            </wp:wrapTight>
+            <wp:docPr id="30" name="Immagine 30" descr="Immagine che contiene testo, schermata, Carattere&#10;&#10;Descrizione generata automaticamente"/>
+            <wp:cNvGraphicFramePr>
+              <a:graphicFrameLocks xmlns:a="http://schemas.openxmlformats.org/drawingml/2006/main" noChangeAspect="1"/>
+            </wp:cNvGraphicFramePr>
+            <a:graphic xmlns:a="http://schemas.openxmlformats.org/drawingml/2006/main">
+              <a:graphicData uri="http://schemas.openxmlformats.org/drawingml/2006/picture">
+                <pic:pic xmlns:pic="http://schemas.openxmlformats.org/drawingml/2006/picture">
+                  <pic:nvPicPr>
+                    <pic:cNvPr id="30" name="Immagine 30" descr="Immagine che contiene testo, schermata, Carattere&#10;&#10;Descrizione generata automaticamente"/>
+                    <pic:cNvPicPr/>
+                  </pic:nvPicPr>
+                  <pic:blipFill>
+                    <a:blip r:embed="rId28">
+                      <a:extLst>
+                        <a:ext uri="{28A0092B-C50C-407E-A947-70E740481C1C}">
+                          <a14:useLocalDpi xmlns:a14="http://schemas.microsoft.com/office/drawing/2010/main" val="0"/>
+                        </a:ext>
+                      </a:extLst>
+                    </a:blip>
+                    <a:stretch>
+                      <a:fillRect/>
+                    </a:stretch>
+                  </pic:blipFill>
+                  <pic:spPr>
+                    <a:xfrm>
+                      <a:off x="0" y="0"/>
+                      <a:ext cx="5278120" cy="1522730"/>
+                    </a:xfrm>
+                    <a:prstGeom prst="rect">
+                      <a:avLst/>
+                    </a:prstGeom>
+                  </pic:spPr>
+                </pic:pic>
+              </a:graphicData>
+            </a:graphic>
+            <wp14:sizeRelH relativeFrom="margin">
+              <wp14:pctWidth>0</wp14:pctWidth>
+            </wp14:sizeRelH>
+            <wp14:sizeRelV relativeFrom="margin">
+              <wp14:pctHeight>0</wp14:pctHeight>
+            </wp14:sizeRelV>
+          </wp:anchor>
+        </w:drawing>
+      </w:r>
     </w:p>
     <w:p>
       <w:pPr>
@@ -6193,6 +7482,7 @@
       </w:pPr>
     </w:p>
     <w:sectPr>
+      <w:footerReference w:type="default" r:id="rId29"/>
       <w:pgSz w:w="11906" w:h="16838"/>
       <w:pgMar w:top="680" w:right="720" w:bottom="340" w:left="720" w:header="708" w:footer="708" w:gutter="0"/>
       <w:cols w:space="708"/>
@@ -6200,6 +7490,66 @@
     </w:sectPr>
   </w:body>
 </w:document>
+</file>
+
+<file path=word/endnotes.xml><?xml version="1.0" encoding="utf-8"?>
+<w:endnotes xmlns:wpc="http://schemas.microsoft.com/office/word/2010/wordprocessingCanvas" xmlns:cx="http://schemas.microsoft.com/office/drawing/2014/chartex" xmlns:cx1="http://schemas.microsoft.com/office/drawing/2015/9/8/chartex" xmlns:cx2="http://schemas.microsoft.com/office/drawing/2015/10/21/chartex" xmlns:cx3="http://schemas.microsoft.com/office/drawing/2016/5/9/chartex" xmlns:cx4="http://schemas.microsoft.com/office/drawing/2016/5/10/chartex" xmlns:cx5="http://schemas.microsoft.com/office/drawing/2016/5/11/chartex" xmlns:cx6="http://schemas.microsoft.com/office/drawing/2016/5/12/chartex" xmlns:cx7="http://schemas.microsoft.com/office/drawing/2016/5/13/chartex" xmlns:cx8="http://schemas.microsoft.com/office/drawing/2016/5/14/chartex" xmlns:mc="http://schemas.openxmlformats.org/markup-compatibility/2006" xmlns:aink="http://schemas.microsoft.com/office/drawing/2016/ink" xmlns:am3d="http://schemas.microsoft.com/office/drawing/2017/model3d" xmlns:o="urn:schemas-microsoft-com:office:office" xmlns:oel="http://schemas.microsoft.com/office/2019/extlst" xmlns:r="http://schemas.openxmlformats.org/officeDocument/2006/relationships" xmlns:m="http://schemas.openxmlformats.org/officeDocument/2006/math" xmlns:v="urn:schemas-microsoft-com:vml" xmlns:wp14="http://schemas.microsoft.com/office/word/2010/wordprocessingDrawing" xmlns:wp="http://schemas.openxmlformats.org/drawingml/2006/wordprocessingDrawing" xmlns:w10="urn:schemas-microsoft-com:office:word" xmlns:w="http://schemas.openxmlformats.org/wordprocessingml/2006/main" xmlns:w14="http://schemas.microsoft.com/office/word/2010/wordml" xmlns:w15="http://schemas.microsoft.com/office/word/2012/wordml" xmlns:w16cex="http://schemas.microsoft.com/office/word/2018/wordml/cex" xmlns:w16cid="http://schemas.microsoft.com/office/word/2016/wordml/cid" xmlns:w16="http://schemas.microsoft.com/office/word/2018/wordml" xmlns:w16sdtdh="http://schemas.microsoft.com/office/word/2020/wordml/sdtdatahash" xmlns:w16se="http://schemas.microsoft.com/office/word/2015/wordml/symex" xmlns:wpg="http://schemas.microsoft.com/office/word/2010/wordprocessingGroup" xmlns:wpi="http://schemas.microsoft.com/office/word/2010/wordprocessingInk" xmlns:wne="http://schemas.microsoft.com/office/word/2006/wordml" xmlns:wps="http://schemas.microsoft.com/office/word/2010/wordprocessingShape" mc:Ignorable="w14 w15 w16se w16cid w16 w16cex w16sdtdh wp14">
+  <w:endnote w:type="separator" w:id="-1">
+    <w:p>
+      <w:pPr>
+        <w:spacing w:after="0" w:line="240" w:lineRule="auto"/>
+      </w:pPr>
+      <w:r>
+        <w:separator/>
+      </w:r>
+    </w:p>
+  </w:endnote>
+  <w:endnote w:type="continuationSeparator" w:id="0">
+    <w:p>
+      <w:pPr>
+        <w:spacing w:after="0" w:line="240" w:lineRule="auto"/>
+      </w:pPr>
+      <w:r>
+        <w:continuationSeparator/>
+      </w:r>
+    </w:p>
+  </w:endnote>
+</w:endnotes>
+</file>
+
+<file path=word/footer1.xml><?xml version="1.0" encoding="utf-8"?>
+<w:ftr xmlns:wpc="http://schemas.microsoft.com/office/word/2010/wordprocessingCanvas" xmlns:cx="http://schemas.microsoft.com/office/drawing/2014/chartex" xmlns:cx1="http://schemas.microsoft.com/office/drawing/2015/9/8/chartex" xmlns:cx2="http://schemas.microsoft.com/office/drawing/2015/10/21/chartex" xmlns:cx3="http://schemas.microsoft.com/office/drawing/2016/5/9/chartex" xmlns:cx4="http://schemas.microsoft.com/office/drawing/2016/5/10/chartex" xmlns:cx5="http://schemas.microsoft.com/office/drawing/2016/5/11/chartex" xmlns:cx6="http://schemas.microsoft.com/office/drawing/2016/5/12/chartex" xmlns:cx7="http://schemas.microsoft.com/office/drawing/2016/5/13/chartex" xmlns:cx8="http://schemas.microsoft.com/office/drawing/2016/5/14/chartex" xmlns:mc="http://schemas.openxmlformats.org/markup-compatibility/2006" xmlns:aink="http://schemas.microsoft.com/office/drawing/2016/ink" xmlns:am3d="http://schemas.microsoft.com/office/drawing/2017/model3d" xmlns:o="urn:schemas-microsoft-com:office:office" xmlns:oel="http://schemas.microsoft.com/office/2019/extlst" xmlns:r="http://schemas.openxmlformats.org/officeDocument/2006/relationships" xmlns:m="http://schemas.openxmlformats.org/officeDocument/2006/math" xmlns:v="urn:schemas-microsoft-com:vml" xmlns:wp14="http://schemas.microsoft.com/office/word/2010/wordprocessingDrawing" xmlns:wp="http://schemas.openxmlformats.org/drawingml/2006/wordprocessingDrawing" xmlns:w10="urn:schemas-microsoft-com:office:word" xmlns:w="http://schemas.openxmlformats.org/wordprocessingml/2006/main" xmlns:w14="http://schemas.microsoft.com/office/word/2010/wordml" xmlns:w15="http://schemas.microsoft.com/office/word/2012/wordml" xmlns:w16cex="http://schemas.microsoft.com/office/word/2018/wordml/cex" xmlns:w16cid="http://schemas.microsoft.com/office/word/2016/wordml/cid" xmlns:w16="http://schemas.microsoft.com/office/word/2018/wordml" xmlns:w16sdtdh="http://schemas.microsoft.com/office/word/2020/wordml/sdtdatahash" xmlns:w16se="http://schemas.microsoft.com/office/word/2015/wordml/symex" xmlns:wpg="http://schemas.microsoft.com/office/word/2010/wordprocessingGroup" xmlns:wpi="http://schemas.microsoft.com/office/word/2010/wordprocessingInk" xmlns:wne="http://schemas.microsoft.com/office/word/2006/wordml" xmlns:wps="http://schemas.microsoft.com/office/word/2010/wordprocessingShape" mc:Ignorable="w14 w15 w16se w16cid w16 w16cex w16sdtdh wp14">
+  <w:p>
+    <w:pPr>
+      <w:pStyle w:val="Pidipagina"/>
+    </w:pPr>
+  </w:p>
+</w:ftr>
+</file>
+
+<file path=word/footnotes.xml><?xml version="1.0" encoding="utf-8"?>
+<w:footnotes xmlns:wpc="http://schemas.microsoft.com/office/word/2010/wordprocessingCanvas" xmlns:cx="http://schemas.microsoft.com/office/drawing/2014/chartex" xmlns:cx1="http://schemas.microsoft.com/office/drawing/2015/9/8/chartex" xmlns:cx2="http://schemas.microsoft.com/office/drawing/2015/10/21/chartex" xmlns:cx3="http://schemas.microsoft.com/office/drawing/2016/5/9/chartex" xmlns:cx4="http://schemas.microsoft.com/office/drawing/2016/5/10/chartex" xmlns:cx5="http://schemas.microsoft.com/office/drawing/2016/5/11/chartex" xmlns:cx6="http://schemas.microsoft.com/office/drawing/2016/5/12/chartex" xmlns:cx7="http://schemas.microsoft.com/office/drawing/2016/5/13/chartex" xmlns:cx8="http://schemas.microsoft.com/office/drawing/2016/5/14/chartex" xmlns:mc="http://schemas.openxmlformats.org/markup-compatibility/2006" xmlns:aink="http://schemas.microsoft.com/office/drawing/2016/ink" xmlns:am3d="http://schemas.microsoft.com/office/drawing/2017/model3d" xmlns:o="urn:schemas-microsoft-com:office:office" xmlns:oel="http://schemas.microsoft.com/office/2019/extlst" xmlns:r="http://schemas.openxmlformats.org/officeDocument/2006/relationships" xmlns:m="http://schemas.openxmlformats.org/officeDocument/2006/math" xmlns:v="urn:schemas-microsoft-com:vml" xmlns:wp14="http://schemas.microsoft.com/office/word/2010/wordprocessingDrawing" xmlns:wp="http://schemas.openxmlformats.org/drawingml/2006/wordprocessingDrawing" xmlns:w10="urn:schemas-microsoft-com:office:word" xmlns:w="http://schemas.openxmlformats.org/wordprocessingml/2006/main" xmlns:w14="http://schemas.microsoft.com/office/word/2010/wordml" xmlns:w15="http://schemas.microsoft.com/office/word/2012/wordml" xmlns:w16cex="http://schemas.microsoft.com/office/word/2018/wordml/cex" xmlns:w16cid="http://schemas.microsoft.com/office/word/2016/wordml/cid" xmlns:w16="http://schemas.microsoft.com/office/word/2018/wordml" xmlns:w16sdtdh="http://schemas.microsoft.com/office/word/2020/wordml/sdtdatahash" xmlns:w16se="http://schemas.microsoft.com/office/word/2015/wordml/symex" xmlns:wpg="http://schemas.microsoft.com/office/word/2010/wordprocessingGroup" xmlns:wpi="http://schemas.microsoft.com/office/word/2010/wordprocessingInk" xmlns:wne="http://schemas.microsoft.com/office/word/2006/wordml" xmlns:wps="http://schemas.microsoft.com/office/word/2010/wordprocessingShape" mc:Ignorable="w14 w15 w16se w16cid w16 w16cex w16sdtdh wp14">
+  <w:footnote w:type="separator" w:id="-1">
+    <w:p>
+      <w:pPr>
+        <w:spacing w:after="0" w:line="240" w:lineRule="auto"/>
+      </w:pPr>
+      <w:r>
+        <w:separator/>
+      </w:r>
+    </w:p>
+  </w:footnote>
+  <w:footnote w:type="continuationSeparator" w:id="0">
+    <w:p>
+      <w:pPr>
+        <w:spacing w:after="0" w:line="240" w:lineRule="auto"/>
+      </w:pPr>
+      <w:r>
+        <w:continuationSeparator/>
+      </w:r>
+    </w:p>
+  </w:footnote>
+</w:footnotes>
 </file>
 
 <file path=word/numbering.xml><?xml version="1.0" encoding="utf-8"?>
@@ -6661,6 +8011,95 @@
     </w:lvl>
   </w:abstractNum>
   <w:abstractNum w:abstractNumId="4" w15:restartNumberingAfterBreak="0">
+    <w:nsid w:val="2D013CB5"/>
+    <w:multiLevelType w:val="hybridMultilevel"/>
+    <w:tmpl w:val="BE52E928"/>
+    <w:lvl w:ilvl="0" w:tplc="2F74E00C">
+      <w:start w:val="1"/>
+      <w:numFmt w:val="decimal"/>
+      <w:lvlText w:val="%1)"/>
+      <w:lvlJc w:val="left"/>
+      <w:pPr>
+        <w:ind w:left="720" w:hanging="360"/>
+      </w:pPr>
+      <w:rPr>
+        <w:rFonts w:hint="default"/>
+      </w:rPr>
+    </w:lvl>
+    <w:lvl w:ilvl="1" w:tplc="04100019" w:tentative="1">
+      <w:start w:val="1"/>
+      <w:numFmt w:val="lowerLetter"/>
+      <w:lvlText w:val="%2."/>
+      <w:lvlJc w:val="left"/>
+      <w:pPr>
+        <w:ind w:left="1440" w:hanging="360"/>
+      </w:pPr>
+    </w:lvl>
+    <w:lvl w:ilvl="2" w:tplc="0410001B" w:tentative="1">
+      <w:start w:val="1"/>
+      <w:numFmt w:val="lowerRoman"/>
+      <w:lvlText w:val="%3."/>
+      <w:lvlJc w:val="right"/>
+      <w:pPr>
+        <w:ind w:left="2160" w:hanging="180"/>
+      </w:pPr>
+    </w:lvl>
+    <w:lvl w:ilvl="3" w:tplc="0410000F" w:tentative="1">
+      <w:start w:val="1"/>
+      <w:numFmt w:val="decimal"/>
+      <w:lvlText w:val="%4."/>
+      <w:lvlJc w:val="left"/>
+      <w:pPr>
+        <w:ind w:left="2880" w:hanging="360"/>
+      </w:pPr>
+    </w:lvl>
+    <w:lvl w:ilvl="4" w:tplc="04100019" w:tentative="1">
+      <w:start w:val="1"/>
+      <w:numFmt w:val="lowerLetter"/>
+      <w:lvlText w:val="%5."/>
+      <w:lvlJc w:val="left"/>
+      <w:pPr>
+        <w:ind w:left="3600" w:hanging="360"/>
+      </w:pPr>
+    </w:lvl>
+    <w:lvl w:ilvl="5" w:tplc="0410001B" w:tentative="1">
+      <w:start w:val="1"/>
+      <w:numFmt w:val="lowerRoman"/>
+      <w:lvlText w:val="%6."/>
+      <w:lvlJc w:val="right"/>
+      <w:pPr>
+        <w:ind w:left="4320" w:hanging="180"/>
+      </w:pPr>
+    </w:lvl>
+    <w:lvl w:ilvl="6" w:tplc="0410000F" w:tentative="1">
+      <w:start w:val="1"/>
+      <w:numFmt w:val="decimal"/>
+      <w:lvlText w:val="%7."/>
+      <w:lvlJc w:val="left"/>
+      <w:pPr>
+        <w:ind w:left="5040" w:hanging="360"/>
+      </w:pPr>
+    </w:lvl>
+    <w:lvl w:ilvl="7" w:tplc="04100019" w:tentative="1">
+      <w:start w:val="1"/>
+      <w:numFmt w:val="lowerLetter"/>
+      <w:lvlText w:val="%8."/>
+      <w:lvlJc w:val="left"/>
+      <w:pPr>
+        <w:ind w:left="5760" w:hanging="360"/>
+      </w:pPr>
+    </w:lvl>
+    <w:lvl w:ilvl="8" w:tplc="0410001B" w:tentative="1">
+      <w:start w:val="1"/>
+      <w:numFmt w:val="lowerRoman"/>
+      <w:lvlText w:val="%9."/>
+      <w:lvlJc w:val="right"/>
+      <w:pPr>
+        <w:ind w:left="6480" w:hanging="180"/>
+      </w:pPr>
+    </w:lvl>
+  </w:abstractNum>
+  <w:abstractNum w:abstractNumId="5" w15:restartNumberingAfterBreak="0">
     <w:nsid w:val="3085108B"/>
     <w:multiLevelType w:val="multilevel"/>
     <w:tmpl w:val="A91E8A2C"/>
@@ -6809,7 +8248,7 @@
       </w:rPr>
     </w:lvl>
   </w:abstractNum>
-  <w:abstractNum w:abstractNumId="5" w15:restartNumberingAfterBreak="0">
+  <w:abstractNum w:abstractNumId="6" w15:restartNumberingAfterBreak="0">
     <w:nsid w:val="3A672F35"/>
     <w:multiLevelType w:val="hybridMultilevel"/>
     <w:tmpl w:val="AB100764"/>
@@ -6922,7 +8361,7 @@
       </w:rPr>
     </w:lvl>
   </w:abstractNum>
-  <w:abstractNum w:abstractNumId="6" w15:restartNumberingAfterBreak="0">
+  <w:abstractNum w:abstractNumId="7" w15:restartNumberingAfterBreak="0">
     <w:nsid w:val="4D3E78F0"/>
     <w:multiLevelType w:val="hybridMultilevel"/>
     <w:tmpl w:val="B1B61FF2"/>
@@ -7035,7 +8474,7 @@
       </w:rPr>
     </w:lvl>
   </w:abstractNum>
-  <w:abstractNum w:abstractNumId="7" w15:restartNumberingAfterBreak="0">
+  <w:abstractNum w:abstractNumId="8" w15:restartNumberingAfterBreak="0">
     <w:nsid w:val="4EE86185"/>
     <w:multiLevelType w:val="hybridMultilevel"/>
     <w:tmpl w:val="D7B8547C"/>
@@ -7148,7 +8587,7 @@
       </w:rPr>
     </w:lvl>
   </w:abstractNum>
-  <w:abstractNum w:abstractNumId="8" w15:restartNumberingAfterBreak="0">
+  <w:abstractNum w:abstractNumId="9" w15:restartNumberingAfterBreak="0">
     <w:nsid w:val="75AC2532"/>
     <w:multiLevelType w:val="hybridMultilevel"/>
     <w:tmpl w:val="B2700C78"/>
@@ -7261,7 +8700,7 @@
       </w:rPr>
     </w:lvl>
   </w:abstractNum>
-  <w:abstractNum w:abstractNumId="9" w15:restartNumberingAfterBreak="0">
+  <w:abstractNum w:abstractNumId="10" w15:restartNumberingAfterBreak="0">
     <w:nsid w:val="7AE73F0D"/>
     <w:multiLevelType w:val="hybridMultilevel"/>
     <w:tmpl w:val="3EA22562"/>
@@ -7375,19 +8814,19 @@
     </w:lvl>
   </w:abstractNum>
   <w:num w:numId="1" w16cid:durableId="1339186954">
-    <w:abstractNumId w:val="5"/>
+    <w:abstractNumId w:val="6"/>
   </w:num>
   <w:num w:numId="2" w16cid:durableId="1120805999">
     <w:abstractNumId w:val="1"/>
   </w:num>
   <w:num w:numId="3" w16cid:durableId="1422409839">
-    <w:abstractNumId w:val="4"/>
+    <w:abstractNumId w:val="5"/>
   </w:num>
   <w:num w:numId="4" w16cid:durableId="562570666">
     <w:abstractNumId w:val="3"/>
   </w:num>
   <w:num w:numId="5" w16cid:durableId="629484032">
-    <w:abstractNumId w:val="9"/>
+    <w:abstractNumId w:val="10"/>
   </w:num>
   <w:num w:numId="6" w16cid:durableId="864290435">
     <w:abstractNumId w:val="0"/>
@@ -7396,13 +8835,16 @@
     <w:abstractNumId w:val="2"/>
   </w:num>
   <w:num w:numId="8" w16cid:durableId="77487166">
+    <w:abstractNumId w:val="9"/>
+  </w:num>
+  <w:num w:numId="9" w16cid:durableId="1509128398">
     <w:abstractNumId w:val="8"/>
   </w:num>
-  <w:num w:numId="9" w16cid:durableId="1509128398">
+  <w:num w:numId="10" w16cid:durableId="1340621436">
     <w:abstractNumId w:val="7"/>
   </w:num>
-  <w:num w:numId="10" w16cid:durableId="1340621436">
-    <w:abstractNumId w:val="6"/>
+  <w:num w:numId="11" w16cid:durableId="404763404">
+    <w:abstractNumId w:val="4"/>
   </w:num>
 </w:numbering>
 </file>
@@ -8047,6 +9489,50 @@
     <w:basedOn w:val="Carpredefinitoparagrafo"/>
     <w:rsid w:val="00590F14"/>
   </w:style>
+  <w:style w:type="paragraph" w:styleId="Intestazione">
+    <w:name w:val="header"/>
+    <w:basedOn w:val="Normale"/>
+    <w:link w:val="IntestazioneCarattere"/>
+    <w:uiPriority w:val="99"/>
+    <w:unhideWhenUsed/>
+    <w:rsid w:val="006C10D2"/>
+    <w:pPr>
+      <w:tabs>
+        <w:tab w:val="center" w:pos="4819"/>
+        <w:tab w:val="right" w:pos="9638"/>
+      </w:tabs>
+      <w:spacing w:after="0" w:line="240" w:lineRule="auto"/>
+    </w:pPr>
+  </w:style>
+  <w:style w:type="character" w:customStyle="1" w:styleId="IntestazioneCarattere">
+    <w:name w:val="Intestazione Carattere"/>
+    <w:basedOn w:val="Carpredefinitoparagrafo"/>
+    <w:link w:val="Intestazione"/>
+    <w:uiPriority w:val="99"/>
+    <w:rsid w:val="006C10D2"/>
+  </w:style>
+  <w:style w:type="paragraph" w:styleId="Pidipagina">
+    <w:name w:val="footer"/>
+    <w:basedOn w:val="Normale"/>
+    <w:link w:val="PidipaginaCarattere"/>
+    <w:uiPriority w:val="99"/>
+    <w:unhideWhenUsed/>
+    <w:rsid w:val="006C10D2"/>
+    <w:pPr>
+      <w:tabs>
+        <w:tab w:val="center" w:pos="4819"/>
+        <w:tab w:val="right" w:pos="9638"/>
+      </w:tabs>
+      <w:spacing w:after="0" w:line="240" w:lineRule="auto"/>
+    </w:pPr>
+  </w:style>
+  <w:style w:type="character" w:customStyle="1" w:styleId="PidipaginaCarattere">
+    <w:name w:val="Piè di pagina Carattere"/>
+    <w:basedOn w:val="Carpredefinitoparagrafo"/>
+    <w:link w:val="Pidipagina"/>
+    <w:uiPriority w:val="99"/>
+    <w:rsid w:val="006C10D2"/>
+  </w:style>
 </w:styles>
 </file>
 

</xml_diff>

<commit_message>
modifiche funzionalità pagamento online, commentato parte del codice
</commit_message>
<xml_diff>
--- a/Documentazione.docx
+++ b/Documentazione.docx
@@ -127,6 +127,15 @@
       <w:r>
         <w:t>Data inizio progetto: 3 maggio 2025</w:t>
       </w:r>
+    </w:p>
+    <w:p>
+      <w:pPr>
+        <w:tabs>
+          <w:tab w:val="left" w:pos="2060"/>
+        </w:tabs>
+        <w:spacing w:before="20" w:after="20"/>
+        <w:jc w:val="center"/>
+      </w:pPr>
     </w:p>
     <w:p>
       <w:pPr>
@@ -1617,7 +1626,7 @@
                 <w:noProof/>
                 <w:webHidden/>
               </w:rPr>
-              <w:t>10</w:t>
+              <w:t>8</w:t>
             </w:r>
             <w:r>
               <w:rPr>
@@ -1689,7 +1698,7 @@
                 <w:noProof/>
                 <w:webHidden/>
               </w:rPr>
-              <w:t>10</w:t>
+              <w:t>8</w:t>
             </w:r>
             <w:r>
               <w:rPr>
@@ -1761,7 +1770,7 @@
                 <w:noProof/>
                 <w:webHidden/>
               </w:rPr>
-              <w:t>10</w:t>
+              <w:t>9</w:t>
             </w:r>
             <w:r>
               <w:rPr>
@@ -1833,7 +1842,7 @@
                 <w:noProof/>
                 <w:webHidden/>
               </w:rPr>
-              <w:t>12</w:t>
+              <w:t>10</w:t>
             </w:r>
             <w:r>
               <w:rPr>
@@ -1905,7 +1914,7 @@
                 <w:noProof/>
                 <w:webHidden/>
               </w:rPr>
-              <w:t>12</w:t>
+              <w:t>10</w:t>
             </w:r>
             <w:r>
               <w:rPr>
@@ -1977,7 +1986,7 @@
                 <w:noProof/>
                 <w:webHidden/>
               </w:rPr>
-              <w:t>12</w:t>
+              <w:t>10</w:t>
             </w:r>
             <w:r>
               <w:rPr>
@@ -2049,7 +2058,7 @@
                 <w:noProof/>
                 <w:webHidden/>
               </w:rPr>
-              <w:t>13</w:t>
+              <w:t>11</w:t>
             </w:r>
             <w:r>
               <w:rPr>
@@ -2121,7 +2130,7 @@
                 <w:noProof/>
                 <w:webHidden/>
               </w:rPr>
-              <w:t>13</w:t>
+              <w:t>11</w:t>
             </w:r>
             <w:r>
               <w:rPr>
@@ -4022,7 +4031,7 @@
           </mc:Choice>
           <mc:Fallback>
             <w:pict>
-              <v:shapetype w14:anchorId="4F08CDB9" id="_x0000_t32" coordsize="21600,21600" o:spt="32" o:oned="t" path="m,l21600,21600e" filled="f">
+              <v:shapetype w14:anchorId="558E60A4" id="_x0000_t32" coordsize="21600,21600" o:spt="32" o:oned="t" path="m,l21600,21600e" filled="f">
                 <v:path arrowok="t" fillok="f" o:connecttype="none"/>
                 <o:lock v:ext="edit" shapetype="t"/>
               </v:shapetype>
@@ -4196,7 +4205,7 @@
           </mc:Choice>
           <mc:Fallback>
             <w:pict>
-              <v:shapetype w14:anchorId="58E89081" id="_x0000_t13" coordsize="21600,21600" o:spt="13" adj="16200,5400" path="m@0,l@0@1,0@1,0@2@0@2@0,21600,21600,10800xe">
+              <v:shapetype w14:anchorId="43F9E66D" id="_x0000_t13" coordsize="21600,21600" o:spt="13" adj="16200,5400" path="m@0,l@0@1,0@1,0@2@0@2@0,21600,21600,10800xe">
                 <v:stroke joinstyle="miter"/>
                 <v:formulas>
                   <v:f eqn="val #0"/>
@@ -6008,7 +6017,7 @@
           </mc:Choice>
           <mc:Fallback>
             <w:pict>
-              <v:shapetype w14:anchorId="760ED3D7" id="_x0000_t67" coordsize="21600,21600" o:spt="67" adj="16200,5400" path="m0@0l@1@0@1,0@2,0@2@0,21600@0,10800,21600xe">
+              <v:shapetype w14:anchorId="7286ABCB" id="_x0000_t67" coordsize="21600,21600" o:spt="67" adj="16200,5400" path="m0@0l@1@0@1,0@2,0@2@0,21600@0,10800,21600xe">
                 <v:stroke joinstyle="miter"/>
                 <v:formulas>
                   <v:f eqn="val #0"/>
@@ -6092,7 +6101,7 @@
           </mc:Choice>
           <mc:Fallback>
             <w:pict>
-              <v:shape w14:anchorId="5E2CC58D" id="Freccia in giù 4" o:spid="_x0000_s1026" type="#_x0000_t67" style="position:absolute;margin-left:63.25pt;margin-top:6.5pt;width:19.1pt;height:9.8pt;z-index:251680768;visibility:visible;mso-wrap-style:square;mso-wrap-distance-left:9pt;mso-wrap-distance-top:0;mso-wrap-distance-right:9pt;mso-wrap-distance-bottom:0;mso-position-horizontal:absolute;mso-position-horizontal-relative:text;mso-position-vertical:absolute;mso-position-vertical-relative:text;v-text-anchor:middle" o:gfxdata="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" adj="10800" fillcolor="#4472c4 [3204]" strokecolor="#1f3763 [1604]" strokeweight="1pt"/>
+              <v:shape w14:anchorId="73B770EC" id="Freccia in giù 4" o:spid="_x0000_s1026" type="#_x0000_t67" style="position:absolute;margin-left:63.25pt;margin-top:6.5pt;width:19.1pt;height:9.8pt;z-index:251680768;visibility:visible;mso-wrap-style:square;mso-wrap-distance-left:9pt;mso-wrap-distance-top:0;mso-wrap-distance-right:9pt;mso-wrap-distance-bottom:0;mso-position-horizontal:absolute;mso-position-horizontal-relative:text;mso-position-vertical:absolute;mso-position-vertical-relative:text;v-text-anchor:middle" o:gfxdata="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" adj="10800" fillcolor="#4472c4 [3204]" strokecolor="#1f3763 [1604]" strokeweight="1pt"/>
             </w:pict>
           </mc:Fallback>
         </mc:AlternateContent>

</xml_diff>